<commit_message>
Design Cocktail App and MoSCoW added
screens for menu, save, search, favorites.
put MoSCoW data from notes into a word document with layout and better
readability
</commit_message>
<xml_diff>
--- a/Documentatie/20160924_Batenburg_RevisieDocument_V1-0-0.docx
+++ b/Documentatie/20160924_Batenburg_RevisieDocument_V1-0-0.docx
@@ -4,18 +4,17 @@
   <w:body>
     <w:sdt>
       <w:sdtPr>
+        <w:rPr>
+          <w:rFonts w:eastAsiaTheme="minorHAnsi"/>
+          <w:lang w:eastAsia="en-US"/>
+        </w:rPr>
         <w:id w:val="-115912862"/>
         <w:docPartObj>
           <w:docPartGallery w:val="Cover Pages"/>
           <w:docPartUnique/>
         </w:docPartObj>
       </w:sdtPr>
-      <w:sdtEndPr>
-        <w:rPr>
-          <w:rFonts w:eastAsiaTheme="minorHAnsi"/>
-          <w:lang w:eastAsia="en-US"/>
-        </w:rPr>
-      </w:sdtEndPr>
+      <w:sdtEndPr/>
       <w:sdtContent>
         <w:p>
           <w:pPr>
@@ -24,6 +23,7 @@
           <w:r>
             <w:rPr>
               <w:noProof/>
+              <w:lang w:eastAsia="ja-JP"/>
             </w:rPr>
             <mc:AlternateContent>
               <mc:Choice Requires="wpg">
@@ -3541,6 +3541,7 @@
           <w:r>
             <w:rPr>
               <w:noProof/>
+              <w:lang w:eastAsia="ja-JP"/>
             </w:rPr>
             <mc:AlternateContent>
               <mc:Choice Requires="wps">
@@ -3632,6 +3633,7 @@
                                     <w:dataBinding w:prefixMappings="xmlns:ns0='http://purl.org/dc/elements/1.1/' xmlns:ns1='http://schemas.openxmlformats.org/package/2006/metadata/core-properties' " w:xpath="/ns1:coreProperties[1]/ns0:creator[1]" w:storeItemID="{6C3C8BC8-F283-45AE-878A-BAB7291924A1}"/>
                                     <w:text/>
                                   </w:sdtPr>
+                                  <w:sdtEndPr/>
                                   <w:sdtContent>
                                     <w:r>
                                       <w:rPr>
@@ -3705,6 +3707,7 @@
                               <w:dataBinding w:prefixMappings="xmlns:ns0='http://purl.org/dc/elements/1.1/' xmlns:ns1='http://schemas.openxmlformats.org/package/2006/metadata/core-properties' " w:xpath="/ns1:coreProperties[1]/ns0:creator[1]" w:storeItemID="{6C3C8BC8-F283-45AE-878A-BAB7291924A1}"/>
                               <w:text/>
                             </w:sdtPr>
+                            <w:sdtEndPr/>
                             <w:sdtContent>
                               <w:r>
                                 <w:rPr>
@@ -3738,6 +3741,7 @@
           <w:r>
             <w:rPr>
               <w:noProof/>
+              <w:lang w:eastAsia="ja-JP"/>
             </w:rPr>
             <mc:AlternateContent>
               <mc:Choice Requires="wps">
@@ -3830,6 +3834,7 @@
                                     <w:dataBinding w:prefixMappings="xmlns:ns0='http://purl.org/dc/elements/1.1/' xmlns:ns1='http://schemas.openxmlformats.org/package/2006/metadata/core-properties' " w:xpath="/ns1:coreProperties[1]/ns0:title[1]" w:storeItemID="{6C3C8BC8-F283-45AE-878A-BAB7291924A1}"/>
                                     <w:text/>
                                   </w:sdtPr>
+                                  <w:sdtEndPr/>
                                   <w:sdtContent>
                                     <w:r>
                                       <w:rPr>
@@ -3866,6 +3871,7 @@
                                     <w:dataBinding w:prefixMappings="xmlns:ns0='http://purl.org/dc/elements/1.1/' xmlns:ns1='http://schemas.openxmlformats.org/package/2006/metadata/core-properties' " w:xpath="/ns1:coreProperties[1]/ns0:subject[1]" w:storeItemID="{6C3C8BC8-F283-45AE-878A-BAB7291924A1}"/>
                                     <w:text/>
                                   </w:sdtPr>
+                                  <w:sdtEndPr/>
                                   <w:sdtContent>
                                     <w:r>
                                       <w:rPr>
@@ -3926,6 +3932,7 @@
                               <w:dataBinding w:prefixMappings="xmlns:ns0='http://purl.org/dc/elements/1.1/' xmlns:ns1='http://schemas.openxmlformats.org/package/2006/metadata/core-properties' " w:xpath="/ns1:coreProperties[1]/ns0:title[1]" w:storeItemID="{6C3C8BC8-F283-45AE-878A-BAB7291924A1}"/>
                               <w:text/>
                             </w:sdtPr>
+                            <w:sdtEndPr/>
                             <w:sdtContent>
                               <w:r>
                                 <w:rPr>
@@ -3962,6 +3969,7 @@
                               <w:dataBinding w:prefixMappings="xmlns:ns0='http://purl.org/dc/elements/1.1/' xmlns:ns1='http://schemas.openxmlformats.org/package/2006/metadata/core-properties' " w:xpath="/ns1:coreProperties[1]/ns0:subject[1]" w:storeItemID="{6C3C8BC8-F283-45AE-878A-BAB7291924A1}"/>
                               <w:text/>
                             </w:sdtPr>
+                            <w:sdtEndPr/>
                             <w:sdtContent>
                               <w:r>
                                 <w:rPr>
@@ -3990,17 +3998,157 @@
         </w:p>
       </w:sdtContent>
     </w:sdt>
+    <w:sdt>
+      <w:sdtPr>
+        <w:rPr>
+          <w:rFonts w:asciiTheme="minorHAnsi" w:eastAsiaTheme="minorHAnsi" w:hAnsiTheme="minorHAnsi" w:cstheme="minorBidi"/>
+          <w:color w:val="auto"/>
+          <w:sz w:val="22"/>
+          <w:szCs w:val="22"/>
+          <w:lang w:eastAsia="en-US"/>
+        </w:rPr>
+        <w:id w:val="-1119763622"/>
+        <w:docPartObj>
+          <w:docPartGallery w:val="Table of Contents"/>
+          <w:docPartUnique/>
+        </w:docPartObj>
+      </w:sdtPr>
+      <w:sdtEndPr>
+        <w:rPr>
+          <w:b/>
+          <w:bCs/>
+        </w:rPr>
+      </w:sdtEndPr>
+      <w:sdtContent>
+        <w:p>
+          <w:pPr>
+            <w:pStyle w:val="Kopvaninhoudsopgave"/>
+          </w:pPr>
+          <w:r>
+            <w:t>Inhoudsopgave</w:t>
+          </w:r>
+        </w:p>
+        <w:p>
+          <w:pPr>
+            <w:pStyle w:val="Inhopg1"/>
+            <w:tabs>
+              <w:tab w:val="right" w:leader="dot" w:pos="9062"/>
+            </w:tabs>
+            <w:rPr>
+              <w:noProof/>
+            </w:rPr>
+          </w:pPr>
+          <w:r>
+            <w:fldChar w:fldCharType="begin"/>
+          </w:r>
+          <w:r>
+            <w:instrText xml:space="preserve"> TOC \o "1-3" \h \z \u </w:instrText>
+          </w:r>
+          <w:r>
+            <w:fldChar w:fldCharType="separate"/>
+          </w:r>
+          <w:hyperlink w:anchor="_Toc462854476" w:history="1">
+            <w:r>
+              <w:rPr>
+                <w:rStyle w:val="Hyperlink"/>
+                <w:noProof/>
+              </w:rPr>
+              <w:t>Revisies</w:t>
+            </w:r>
+            <w:r>
+              <w:rPr>
+                <w:noProof/>
+                <w:webHidden/>
+              </w:rPr>
+              <w:tab/>
+            </w:r>
+            <w:r>
+              <w:rPr>
+                <w:noProof/>
+                <w:webHidden/>
+              </w:rPr>
+              <w:fldChar w:fldCharType="begin"/>
+            </w:r>
+            <w:r>
+              <w:rPr>
+                <w:noProof/>
+                <w:webHidden/>
+              </w:rPr>
+              <w:instrText xml:space="preserve"> PAGEREF _Toc462854476 \h </w:instrText>
+            </w:r>
+            <w:r>
+              <w:rPr>
+                <w:noProof/>
+                <w:webHidden/>
+              </w:rPr>
+            </w:r>
+            <w:r>
+              <w:rPr>
+                <w:noProof/>
+                <w:webHidden/>
+              </w:rPr>
+              <w:fldChar w:fldCharType="separate"/>
+            </w:r>
+            <w:r>
+              <w:rPr>
+                <w:noProof/>
+                <w:webHidden/>
+              </w:rPr>
+              <w:t>2</w:t>
+            </w:r>
+            <w:r>
+              <w:rPr>
+                <w:noProof/>
+                <w:webHidden/>
+              </w:rPr>
+              <w:fldChar w:fldCharType="end"/>
+            </w:r>
+          </w:hyperlink>
+        </w:p>
+        <w:p>
+          <w:r>
+            <w:rPr>
+              <w:b/>
+              <w:bCs/>
+            </w:rPr>
+            <w:fldChar w:fldCharType="end"/>
+          </w:r>
+        </w:p>
+      </w:sdtContent>
+    </w:sdt>
+    <w:p>
+      <w:r>
+        <w:br w:type="page"/>
+      </w:r>
+    </w:p>
+    <w:p>
+      <w:pPr>
+        <w:pStyle w:val="Kop1"/>
+      </w:pPr>
+      <w:bookmarkStart w:id="0" w:name="_Toc462854476"/>
+      <w:r>
+        <w:lastRenderedPageBreak/>
+        <w:t>Revisies</w:t>
+      </w:r>
+      <w:bookmarkEnd w:id="0"/>
+    </w:p>
+    <w:p>
+      <w:pPr>
+        <w:pStyle w:val="Geenafstand"/>
+      </w:pPr>
+    </w:p>
     <w:tbl>
       <w:tblPr>
         <w:tblStyle w:val="Rastertabel4-Accent1"/>
+        <w:tblpPr w:leftFromText="141" w:rightFromText="141" w:vertAnchor="page" w:horzAnchor="margin" w:tblpY="2026"/>
         <w:tblW w:w="0" w:type="auto"/>
         <w:tblLook w:val="04A0" w:firstRow="1" w:lastRow="0" w:firstColumn="1" w:lastColumn="0" w:noHBand="0" w:noVBand="1"/>
       </w:tblPr>
       <w:tblGrid>
-        <w:gridCol w:w="2265"/>
-        <w:gridCol w:w="2265"/>
-        <w:gridCol w:w="2266"/>
-        <w:gridCol w:w="2266"/>
+        <w:gridCol w:w="1271"/>
+        <w:gridCol w:w="6095"/>
+        <w:gridCol w:w="851"/>
+        <w:gridCol w:w="845"/>
       </w:tblGrid>
       <w:tr>
         <w:trPr>
@@ -4009,20 +4157,17 @@
         <w:tc>
           <w:tcPr>
             <w:cnfStyle w:val="001000000000" w:firstRow="0" w:lastRow="0" w:firstColumn="1" w:lastColumn="0" w:oddVBand="0" w:evenVBand="0" w:oddHBand="0" w:evenHBand="0" w:firstRowFirstColumn="0" w:firstRowLastColumn="0" w:lastRowFirstColumn="0" w:lastRowLastColumn="0"/>
-            <w:tcW w:w="2265" w:type="dxa"/>
+            <w:tcW w:w="1271" w:type="dxa"/>
           </w:tcPr>
           <w:p>
-            <w:bookmarkStart w:id="0" w:name="_GoBack"/>
-            <w:bookmarkEnd w:id="0"/>
-            <w:r>
-              <w:lastRenderedPageBreak/>
+            <w:r>
               <w:t>Datum</w:t>
             </w:r>
           </w:p>
         </w:tc>
         <w:tc>
           <w:tcPr>
-            <w:tcW w:w="2265" w:type="dxa"/>
+            <w:tcW w:w="6095" w:type="dxa"/>
           </w:tcPr>
           <w:p>
             <w:pPr>
@@ -4035,7 +4180,7 @@
         </w:tc>
         <w:tc>
           <w:tcPr>
-            <w:tcW w:w="2266" w:type="dxa"/>
+            <w:tcW w:w="851" w:type="dxa"/>
           </w:tcPr>
           <w:p>
             <w:pPr>
@@ -4048,7 +4193,7 @@
         </w:tc>
         <w:tc>
           <w:tcPr>
-            <w:tcW w:w="2266" w:type="dxa"/>
+            <w:tcW w:w="845" w:type="dxa"/>
           </w:tcPr>
           <w:p>
             <w:pPr>
@@ -4067,38 +4212,90 @@
         <w:tc>
           <w:tcPr>
             <w:cnfStyle w:val="001000000000" w:firstRow="0" w:lastRow="0" w:firstColumn="1" w:lastColumn="0" w:oddVBand="0" w:evenVBand="0" w:oddHBand="0" w:evenHBand="0" w:firstRowFirstColumn="0" w:firstRowLastColumn="0" w:lastRowFirstColumn="0" w:lastRowLastColumn="0"/>
-            <w:tcW w:w="2265" w:type="dxa"/>
+            <w:tcW w:w="1271" w:type="dxa"/>
           </w:tcPr>
-          <w:p/>
+          <w:p>
+            <w:pPr>
+              <w:rPr>
+                <w:b w:val="0"/>
+              </w:rPr>
+            </w:pPr>
+            <w:r>
+              <w:rPr>
+                <w:b w:val="0"/>
+              </w:rPr>
+              <w:t>16-09-2016</w:t>
+            </w:r>
+          </w:p>
         </w:tc>
         <w:tc>
           <w:tcPr>
-            <w:tcW w:w="2265" w:type="dxa"/>
+            <w:tcW w:w="6095" w:type="dxa"/>
           </w:tcPr>
+          <w:p>
+            <w:pPr>
+              <w:cnfStyle w:val="000000100000" w:firstRow="0" w:lastRow="0" w:firstColumn="0" w:lastColumn="0" w:oddVBand="0" w:evenVBand="0" w:oddHBand="1" w:evenHBand="0" w:firstRowFirstColumn="0" w:firstRowLastColumn="0" w:lastRowFirstColumn="0" w:lastRowLastColumn="0"/>
+              <w:rPr>
+                <w:b/>
+              </w:rPr>
+            </w:pPr>
+            <w:r>
+              <w:rPr>
+                <w:b/>
+              </w:rPr>
+              <w:t>Android D</w:t>
+            </w:r>
+            <w:r>
+              <w:rPr>
+                <w:b/>
+              </w:rPr>
+              <w:t>ocumentatie</w:t>
+            </w:r>
+          </w:p>
           <w:p>
             <w:pPr>
               <w:cnfStyle w:val="000000100000" w:firstRow="0" w:lastRow="0" w:firstColumn="0" w:lastColumn="0" w:oddVBand="0" w:evenVBand="0" w:oddHBand="1" w:evenHBand="0" w:firstRowFirstColumn="0" w:firstRowLastColumn="0" w:lastRowFirstColumn="0" w:lastRowLastColumn="0"/>
             </w:pPr>
           </w:p>
+          <w:p>
+            <w:pPr>
+              <w:cnfStyle w:val="000000100000" w:firstRow="0" w:lastRow="0" w:firstColumn="0" w:lastColumn="0" w:oddVBand="0" w:evenVBand="0" w:oddHBand="1" w:evenHBand="0" w:firstRowFirstColumn="0" w:firstRowLastColumn="0" w:lastRowFirstColumn="0" w:lastRowLastColumn="0"/>
+            </w:pPr>
+            <w:r>
+              <w:t>Begin gemaakt met de Android documentatie en opmaak</w:t>
+            </w:r>
+            <w:r>
+              <w:t xml:space="preserve"> van het document.</w:t>
+            </w:r>
+          </w:p>
         </w:tc>
         <w:tc>
           <w:tcPr>
-            <w:tcW w:w="2266" w:type="dxa"/>
+            <w:tcW w:w="851" w:type="dxa"/>
           </w:tcPr>
           <w:p>
             <w:pPr>
               <w:cnfStyle w:val="000000100000" w:firstRow="0" w:lastRow="0" w:firstColumn="0" w:lastColumn="0" w:oddVBand="0" w:evenVBand="0" w:oddHBand="1" w:evenHBand="0" w:firstRowFirstColumn="0" w:firstRowLastColumn="0" w:lastRowFirstColumn="0" w:lastRowLastColumn="0"/>
             </w:pPr>
+            <w:r>
+              <w:t>Patrick</w:t>
+            </w:r>
           </w:p>
         </w:tc>
         <w:tc>
           <w:tcPr>
-            <w:tcW w:w="2266" w:type="dxa"/>
+            <w:tcW w:w="845" w:type="dxa"/>
           </w:tcPr>
           <w:p>
             <w:pPr>
               <w:cnfStyle w:val="000000100000" w:firstRow="0" w:lastRow="0" w:firstColumn="0" w:lastColumn="0" w:oddVBand="0" w:evenVBand="0" w:oddHBand="1" w:evenHBand="0" w:firstRowFirstColumn="0" w:firstRowLastColumn="0" w:lastRowFirstColumn="0" w:lastRowLastColumn="0"/>
             </w:pPr>
+            <w:r>
+              <w:t>0.0.</w:t>
+            </w:r>
+            <w:r>
+              <w:t>1</w:t>
+            </w:r>
           </w:p>
         </w:tc>
       </w:tr>
@@ -4106,45 +4303,841 @@
         <w:tc>
           <w:tcPr>
             <w:cnfStyle w:val="001000000000" w:firstRow="0" w:lastRow="0" w:firstColumn="1" w:lastColumn="0" w:oddVBand="0" w:evenVBand="0" w:oddHBand="0" w:evenHBand="0" w:firstRowFirstColumn="0" w:firstRowLastColumn="0" w:lastRowFirstColumn="0" w:lastRowLastColumn="0"/>
-            <w:tcW w:w="2265" w:type="dxa"/>
+            <w:tcW w:w="1271" w:type="dxa"/>
           </w:tcPr>
-          <w:p/>
+          <w:p>
+            <w:pPr>
+              <w:rPr>
+                <w:b w:val="0"/>
+              </w:rPr>
+            </w:pPr>
+            <w:r>
+              <w:rPr>
+                <w:b w:val="0"/>
+              </w:rPr>
+              <w:t>20-09-2016</w:t>
+            </w:r>
+          </w:p>
         </w:tc>
         <w:tc>
           <w:tcPr>
-            <w:tcW w:w="2265" w:type="dxa"/>
+            <w:tcW w:w="6095" w:type="dxa"/>
           </w:tcPr>
+          <w:p>
+            <w:pPr>
+              <w:cnfStyle w:val="000000000000" w:firstRow="0" w:lastRow="0" w:firstColumn="0" w:lastColumn="0" w:oddVBand="0" w:evenVBand="0" w:oddHBand="0" w:evenHBand="0" w:firstRowFirstColumn="0" w:firstRowLastColumn="0" w:lastRowFirstColumn="0" w:lastRowLastColumn="0"/>
+              <w:rPr>
+                <w:b/>
+              </w:rPr>
+            </w:pPr>
+            <w:r>
+              <w:rPr>
+                <w:b/>
+              </w:rPr>
+              <w:t>Android D</w:t>
+            </w:r>
+            <w:r>
+              <w:rPr>
+                <w:b/>
+              </w:rPr>
+              <w:t>ocumentatie</w:t>
+            </w:r>
+          </w:p>
           <w:p>
             <w:pPr>
               <w:cnfStyle w:val="000000000000" w:firstRow="0" w:lastRow="0" w:firstColumn="0" w:lastColumn="0" w:oddVBand="0" w:evenVBand="0" w:oddHBand="0" w:evenHBand="0" w:firstRowFirstColumn="0" w:firstRowLastColumn="0" w:lastRowFirstColumn="0" w:lastRowLastColumn="0"/>
             </w:pPr>
           </w:p>
+          <w:p>
+            <w:pPr>
+              <w:cnfStyle w:val="000000000000" w:firstRow="0" w:lastRow="0" w:firstColumn="0" w:lastColumn="0" w:oddVBand="0" w:evenVBand="0" w:oddHBand="0" w:evenHBand="0" w:firstRowFirstColumn="0" w:firstRowLastColumn="0" w:lastRowFirstColumn="0" w:lastRowLastColumn="0"/>
+            </w:pPr>
+            <w:r>
+              <w:t>Android 4.0 en 4.4 onderzocht e</w:t>
+            </w:r>
+            <w:r>
+              <w:t>n daar mee de documentatie bij</w:t>
+            </w:r>
+            <w:r>
+              <w:t>stellen</w:t>
+            </w:r>
+            <w:r>
+              <w:t>.</w:t>
+            </w:r>
+          </w:p>
         </w:tc>
         <w:tc>
           <w:tcPr>
-            <w:tcW w:w="2266" w:type="dxa"/>
+            <w:tcW w:w="851" w:type="dxa"/>
           </w:tcPr>
           <w:p>
             <w:pPr>
               <w:cnfStyle w:val="000000000000" w:firstRow="0" w:lastRow="0" w:firstColumn="0" w:lastColumn="0" w:oddVBand="0" w:evenVBand="0" w:oddHBand="0" w:evenHBand="0" w:firstRowFirstColumn="0" w:firstRowLastColumn="0" w:lastRowFirstColumn="0" w:lastRowLastColumn="0"/>
             </w:pPr>
+            <w:r>
+              <w:t>Patrick</w:t>
+            </w:r>
           </w:p>
         </w:tc>
         <w:tc>
           <w:tcPr>
-            <w:tcW w:w="2266" w:type="dxa"/>
+            <w:tcW w:w="845" w:type="dxa"/>
           </w:tcPr>
           <w:p>
             <w:pPr>
               <w:cnfStyle w:val="000000000000" w:firstRow="0" w:lastRow="0" w:firstColumn="0" w:lastColumn="0" w:oddVBand="0" w:evenVBand="0" w:oddHBand="0" w:evenHBand="0" w:firstRowFirstColumn="0" w:firstRowLastColumn="0" w:lastRowFirstColumn="0" w:lastRowLastColumn="0"/>
             </w:pPr>
+            <w:r>
+              <w:t>0.0.2</w:t>
+            </w:r>
+          </w:p>
+        </w:tc>
+      </w:tr>
+      <w:tr>
+        <w:trPr>
+          <w:cnfStyle w:val="000000100000" w:firstRow="0" w:lastRow="0" w:firstColumn="0" w:lastColumn="0" w:oddVBand="0" w:evenVBand="0" w:oddHBand="1" w:evenHBand="0" w:firstRowFirstColumn="0" w:firstRowLastColumn="0" w:lastRowFirstColumn="0" w:lastRowLastColumn="0"/>
+        </w:trPr>
+        <w:tc>
+          <w:tcPr>
+            <w:cnfStyle w:val="001000000000" w:firstRow="0" w:lastRow="0" w:firstColumn="1" w:lastColumn="0" w:oddVBand="0" w:evenVBand="0" w:oddHBand="0" w:evenHBand="0" w:firstRowFirstColumn="0" w:firstRowLastColumn="0" w:lastRowFirstColumn="0" w:lastRowLastColumn="0"/>
+            <w:tcW w:w="1271" w:type="dxa"/>
+          </w:tcPr>
+          <w:p>
+            <w:pPr>
+              <w:rPr>
+                <w:b w:val="0"/>
+              </w:rPr>
+            </w:pPr>
+            <w:r>
+              <w:rPr>
+                <w:b w:val="0"/>
+              </w:rPr>
+              <w:t>21-09-2016</w:t>
+            </w:r>
+          </w:p>
+        </w:tc>
+        <w:tc>
+          <w:tcPr>
+            <w:tcW w:w="6095" w:type="dxa"/>
+          </w:tcPr>
+          <w:p>
+            <w:pPr>
+              <w:cnfStyle w:val="000000100000" w:firstRow="0" w:lastRow="0" w:firstColumn="0" w:lastColumn="0" w:oddVBand="0" w:evenVBand="0" w:oddHBand="1" w:evenHBand="0" w:firstRowFirstColumn="0" w:firstRowLastColumn="0" w:lastRowFirstColumn="0" w:lastRowLastColumn="0"/>
+              <w:rPr>
+                <w:b/>
+              </w:rPr>
+            </w:pPr>
+            <w:r>
+              <w:rPr>
+                <w:b/>
+              </w:rPr>
+              <w:t>Android D</w:t>
+            </w:r>
+            <w:r>
+              <w:rPr>
+                <w:b/>
+              </w:rPr>
+              <w:t>ocumentatie</w:t>
+            </w:r>
+          </w:p>
+          <w:p>
+            <w:pPr>
+              <w:cnfStyle w:val="000000100000" w:firstRow="0" w:lastRow="0" w:firstColumn="0" w:lastColumn="0" w:oddVBand="0" w:evenVBand="0" w:oddHBand="1" w:evenHBand="0" w:firstRowFirstColumn="0" w:firstRowLastColumn="0" w:lastRowFirstColumn="0" w:lastRowLastColumn="0"/>
+            </w:pPr>
+          </w:p>
+          <w:p>
+            <w:pPr>
+              <w:cnfStyle w:val="000000100000" w:firstRow="0" w:lastRow="0" w:firstColumn="0" w:lastColumn="0" w:oddVBand="0" w:evenVBand="0" w:oddHBand="1" w:evenHBand="0" w:firstRowFirstColumn="0" w:firstRowLastColumn="0" w:lastRowFirstColumn="0" w:lastRowLastColumn="0"/>
+            </w:pPr>
+            <w:r>
+              <w:t xml:space="preserve">Android 5.0 en 6.0 onderzocht </w:t>
+            </w:r>
+            <w:r>
+              <w:t>en daar mee de documentatie bij</w:t>
+            </w:r>
+            <w:r>
+              <w:t>stellen</w:t>
+            </w:r>
+            <w:r>
+              <w:t>.</w:t>
+            </w:r>
+          </w:p>
+        </w:tc>
+        <w:tc>
+          <w:tcPr>
+            <w:tcW w:w="851" w:type="dxa"/>
+          </w:tcPr>
+          <w:p>
+            <w:pPr>
+              <w:cnfStyle w:val="000000100000" w:firstRow="0" w:lastRow="0" w:firstColumn="0" w:lastColumn="0" w:oddVBand="0" w:evenVBand="0" w:oddHBand="1" w:evenHBand="0" w:firstRowFirstColumn="0" w:firstRowLastColumn="0" w:lastRowFirstColumn="0" w:lastRowLastColumn="0"/>
+            </w:pPr>
+            <w:r>
+              <w:t>Patrick</w:t>
+            </w:r>
+          </w:p>
+        </w:tc>
+        <w:tc>
+          <w:tcPr>
+            <w:tcW w:w="845" w:type="dxa"/>
+          </w:tcPr>
+          <w:p>
+            <w:pPr>
+              <w:cnfStyle w:val="000000100000" w:firstRow="0" w:lastRow="0" w:firstColumn="0" w:lastColumn="0" w:oddVBand="0" w:evenVBand="0" w:oddHBand="1" w:evenHBand="0" w:firstRowFirstColumn="0" w:firstRowLastColumn="0" w:lastRowFirstColumn="0" w:lastRowLastColumn="0"/>
+            </w:pPr>
+            <w:r>
+              <w:t>0.0.4</w:t>
+            </w:r>
+          </w:p>
+        </w:tc>
+      </w:tr>
+      <w:tr>
+        <w:tc>
+          <w:tcPr>
+            <w:cnfStyle w:val="001000000000" w:firstRow="0" w:lastRow="0" w:firstColumn="1" w:lastColumn="0" w:oddVBand="0" w:evenVBand="0" w:oddHBand="0" w:evenHBand="0" w:firstRowFirstColumn="0" w:firstRowLastColumn="0" w:lastRowFirstColumn="0" w:lastRowLastColumn="0"/>
+            <w:tcW w:w="1271" w:type="dxa"/>
+          </w:tcPr>
+          <w:p>
+            <w:pPr>
+              <w:rPr>
+                <w:b w:val="0"/>
+              </w:rPr>
+            </w:pPr>
+            <w:r>
+              <w:rPr>
+                <w:b w:val="0"/>
+              </w:rPr>
+              <w:t>22-09-2016</w:t>
+            </w:r>
+          </w:p>
+        </w:tc>
+        <w:tc>
+          <w:tcPr>
+            <w:tcW w:w="6095" w:type="dxa"/>
+          </w:tcPr>
+          <w:p>
+            <w:pPr>
+              <w:cnfStyle w:val="000000000000" w:firstRow="0" w:lastRow="0" w:firstColumn="0" w:lastColumn="0" w:oddVBand="0" w:evenVBand="0" w:oddHBand="0" w:evenHBand="0" w:firstRowFirstColumn="0" w:firstRowLastColumn="0" w:lastRowFirstColumn="0" w:lastRowLastColumn="0"/>
+              <w:rPr>
+                <w:b/>
+              </w:rPr>
+            </w:pPr>
+            <w:r>
+              <w:rPr>
+                <w:b/>
+              </w:rPr>
+              <w:t>Android D</w:t>
+            </w:r>
+            <w:r>
+              <w:rPr>
+                <w:b/>
+              </w:rPr>
+              <w:t>ocumentatie</w:t>
+            </w:r>
+          </w:p>
+          <w:p>
+            <w:pPr>
+              <w:cnfStyle w:val="000000000000" w:firstRow="0" w:lastRow="0" w:firstColumn="0" w:lastColumn="0" w:oddVBand="0" w:evenVBand="0" w:oddHBand="0" w:evenHBand="0" w:firstRowFirstColumn="0" w:firstRowLastColumn="0" w:lastRowFirstColumn="0" w:lastRowLastColumn="0"/>
+            </w:pPr>
+          </w:p>
+          <w:p>
+            <w:pPr>
+              <w:cnfStyle w:val="000000000000" w:firstRow="0" w:lastRow="0" w:firstColumn="0" w:lastColumn="0" w:oddVBand="0" w:evenVBand="0" w:oddHBand="0" w:evenHBand="0" w:firstRowFirstColumn="0" w:firstRowLastColumn="0" w:lastRowFirstColumn="0" w:lastRowLastColumn="0"/>
+            </w:pPr>
+            <w:r>
+              <w:t xml:space="preserve">Android 6.0 en 7.0 onderzocht en </w:t>
+            </w:r>
+            <w:r>
+              <w:t xml:space="preserve">daar mee de documentatie  </w:t>
+            </w:r>
+            <w:r>
+              <w:t>bijstellen</w:t>
+            </w:r>
+            <w:r>
+              <w:t>.</w:t>
+            </w:r>
+          </w:p>
+        </w:tc>
+        <w:tc>
+          <w:tcPr>
+            <w:tcW w:w="851" w:type="dxa"/>
+          </w:tcPr>
+          <w:p>
+            <w:pPr>
+              <w:cnfStyle w:val="000000000000" w:firstRow="0" w:lastRow="0" w:firstColumn="0" w:lastColumn="0" w:oddVBand="0" w:evenVBand="0" w:oddHBand="0" w:evenHBand="0" w:firstRowFirstColumn="0" w:firstRowLastColumn="0" w:lastRowFirstColumn="0" w:lastRowLastColumn="0"/>
+            </w:pPr>
+            <w:r>
+              <w:t>Patrick</w:t>
+            </w:r>
+          </w:p>
+        </w:tc>
+        <w:tc>
+          <w:tcPr>
+            <w:tcW w:w="845" w:type="dxa"/>
+          </w:tcPr>
+          <w:p>
+            <w:pPr>
+              <w:cnfStyle w:val="000000000000" w:firstRow="0" w:lastRow="0" w:firstColumn="0" w:lastColumn="0" w:oddVBand="0" w:evenVBand="0" w:oddHBand="0" w:evenHBand="0" w:firstRowFirstColumn="0" w:firstRowLastColumn="0" w:lastRowFirstColumn="0" w:lastRowLastColumn="0"/>
+            </w:pPr>
+            <w:r>
+              <w:t>1.0.0</w:t>
+            </w:r>
+          </w:p>
+        </w:tc>
+      </w:tr>
+      <w:tr>
+        <w:trPr>
+          <w:cnfStyle w:val="000000100000" w:firstRow="0" w:lastRow="0" w:firstColumn="0" w:lastColumn="0" w:oddVBand="0" w:evenVBand="0" w:oddHBand="1" w:evenHBand="0" w:firstRowFirstColumn="0" w:firstRowLastColumn="0" w:lastRowFirstColumn="0" w:lastRowLastColumn="0"/>
+        </w:trPr>
+        <w:tc>
+          <w:tcPr>
+            <w:cnfStyle w:val="001000000000" w:firstRow="0" w:lastRow="0" w:firstColumn="1" w:lastColumn="0" w:oddVBand="0" w:evenVBand="0" w:oddHBand="0" w:evenHBand="0" w:firstRowFirstColumn="0" w:firstRowLastColumn="0" w:lastRowFirstColumn="0" w:lastRowLastColumn="0"/>
+            <w:tcW w:w="1271" w:type="dxa"/>
+          </w:tcPr>
+          <w:p>
+            <w:r>
+              <w:rPr>
+                <w:b w:val="0"/>
+              </w:rPr>
+              <w:t>23-09-2016</w:t>
+            </w:r>
+          </w:p>
+        </w:tc>
+        <w:tc>
+          <w:tcPr>
+            <w:tcW w:w="6095" w:type="dxa"/>
+          </w:tcPr>
+          <w:p>
+            <w:pPr>
+              <w:cnfStyle w:val="000000100000" w:firstRow="0" w:lastRow="0" w:firstColumn="0" w:lastColumn="0" w:oddVBand="0" w:evenVBand="0" w:oddHBand="1" w:evenHBand="0" w:firstRowFirstColumn="0" w:firstRowLastColumn="0" w:lastRowFirstColumn="0" w:lastRowLastColumn="0"/>
+              <w:rPr>
+                <w:b/>
+              </w:rPr>
+            </w:pPr>
+            <w:r>
+              <w:rPr>
+                <w:b/>
+              </w:rPr>
+              <w:t>R</w:t>
+            </w:r>
+            <w:r>
+              <w:rPr>
+                <w:b/>
+              </w:rPr>
+              <w:t>evisie D</w:t>
+            </w:r>
+            <w:r>
+              <w:rPr>
+                <w:b/>
+              </w:rPr>
+              <w:t>ocument</w:t>
+            </w:r>
+          </w:p>
+          <w:p>
+            <w:pPr>
+              <w:cnfStyle w:val="000000100000" w:firstRow="0" w:lastRow="0" w:firstColumn="0" w:lastColumn="0" w:oddVBand="0" w:evenVBand="0" w:oddHBand="1" w:evenHBand="0" w:firstRowFirstColumn="0" w:firstRowLastColumn="0" w:lastRowFirstColumn="0" w:lastRowLastColumn="0"/>
+              <w:rPr>
+                <w:b/>
+              </w:rPr>
+            </w:pPr>
+          </w:p>
+          <w:p>
+            <w:pPr>
+              <w:cnfStyle w:val="000000100000" w:firstRow="0" w:lastRow="0" w:firstColumn="0" w:lastColumn="0" w:oddVBand="0" w:evenVBand="0" w:oddHBand="1" w:evenHBand="0" w:firstRowFirstColumn="0" w:firstRowLastColumn="0" w:lastRowFirstColumn="0" w:lastRowLastColumn="0"/>
+            </w:pPr>
+            <w:r>
+              <w:t xml:space="preserve">Revisie document </w:t>
+            </w:r>
+            <w:r>
+              <w:t>aangemaakt en opgemaakt</w:t>
+            </w:r>
+            <w:r>
+              <w:t>.</w:t>
+            </w:r>
+          </w:p>
+        </w:tc>
+        <w:tc>
+          <w:tcPr>
+            <w:tcW w:w="851" w:type="dxa"/>
+          </w:tcPr>
+          <w:p>
+            <w:pPr>
+              <w:cnfStyle w:val="000000100000" w:firstRow="0" w:lastRow="0" w:firstColumn="0" w:lastColumn="0" w:oddVBand="0" w:evenVBand="0" w:oddHBand="1" w:evenHBand="0" w:firstRowFirstColumn="0" w:firstRowLastColumn="0" w:lastRowFirstColumn="0" w:lastRowLastColumn="0"/>
+            </w:pPr>
+            <w:r>
+              <w:t>Patrick</w:t>
+            </w:r>
+          </w:p>
+        </w:tc>
+        <w:tc>
+          <w:tcPr>
+            <w:tcW w:w="845" w:type="dxa"/>
+          </w:tcPr>
+          <w:p>
+            <w:pPr>
+              <w:cnfStyle w:val="000000100000" w:firstRow="0" w:lastRow="0" w:firstColumn="0" w:lastColumn="0" w:oddVBand="0" w:evenVBand="0" w:oddHBand="1" w:evenHBand="0" w:firstRowFirstColumn="0" w:firstRowLastColumn="0" w:lastRowFirstColumn="0" w:lastRowLastColumn="0"/>
+            </w:pPr>
+            <w:r>
+              <w:t>1.0.0</w:t>
+            </w:r>
+          </w:p>
+        </w:tc>
+      </w:tr>
+      <w:tr>
+        <w:tc>
+          <w:tcPr>
+            <w:cnfStyle w:val="001000000000" w:firstRow="0" w:lastRow="0" w:firstColumn="1" w:lastColumn="0" w:oddVBand="0" w:evenVBand="0" w:oddHBand="0" w:evenHBand="0" w:firstRowFirstColumn="0" w:firstRowLastColumn="0" w:lastRowFirstColumn="0" w:lastRowLastColumn="0"/>
+            <w:tcW w:w="1271" w:type="dxa"/>
+          </w:tcPr>
+          <w:p>
+            <w:pPr>
+              <w:rPr>
+                <w:b w:val="0"/>
+              </w:rPr>
+            </w:pPr>
+            <w:r>
+              <w:rPr>
+                <w:b w:val="0"/>
+              </w:rPr>
+              <w:t>23-09-2016</w:t>
+            </w:r>
+          </w:p>
+        </w:tc>
+        <w:tc>
+          <w:tcPr>
+            <w:tcW w:w="6095" w:type="dxa"/>
+          </w:tcPr>
+          <w:p>
+            <w:pPr>
+              <w:cnfStyle w:val="000000000000" w:firstRow="0" w:lastRow="0" w:firstColumn="0" w:lastColumn="0" w:oddVBand="0" w:evenVBand="0" w:oddHBand="0" w:evenHBand="0" w:firstRowFirstColumn="0" w:firstRowLastColumn="0" w:lastRowFirstColumn="0" w:lastRowLastColumn="0"/>
+              <w:rPr>
+                <w:b/>
+              </w:rPr>
+            </w:pPr>
+            <w:r>
+              <w:rPr>
+                <w:b/>
+              </w:rPr>
+              <w:t>MoSCoW Document</w:t>
+            </w:r>
+          </w:p>
+          <w:p>
+            <w:pPr>
+              <w:cnfStyle w:val="000000000000" w:firstRow="0" w:lastRow="0" w:firstColumn="0" w:lastColumn="0" w:oddVBand="0" w:evenVBand="0" w:oddHBand="0" w:evenHBand="0" w:firstRowFirstColumn="0" w:firstRowLastColumn="0" w:lastRowFirstColumn="0" w:lastRowLastColumn="0"/>
+              <w:rPr>
+                <w:b/>
+              </w:rPr>
+            </w:pPr>
+          </w:p>
+          <w:p>
+            <w:pPr>
+              <w:cnfStyle w:val="000000000000" w:firstRow="0" w:lastRow="0" w:firstColumn="0" w:lastColumn="0" w:oddVBand="0" w:evenVBand="0" w:oddHBand="0" w:evenHBand="0" w:firstRowFirstColumn="0" w:firstRowLastColumn="0" w:lastRowFirstColumn="0" w:lastRowLastColumn="0"/>
+            </w:pPr>
+            <w:r>
+              <w:t xml:space="preserve">Gegevens </w:t>
+            </w:r>
+            <w:r>
+              <w:t xml:space="preserve">in het klad </w:t>
+            </w:r>
+            <w:r>
+              <w:t>op een rij gezet voor de functionaliteit waar aan de app moet voldoen en waar hij aan mag voldoen</w:t>
+            </w:r>
+            <w:r>
+              <w:t>.</w:t>
+            </w:r>
+          </w:p>
+        </w:tc>
+        <w:tc>
+          <w:tcPr>
+            <w:tcW w:w="851" w:type="dxa"/>
+          </w:tcPr>
+          <w:p>
+            <w:pPr>
+              <w:cnfStyle w:val="000000000000" w:firstRow="0" w:lastRow="0" w:firstColumn="0" w:lastColumn="0" w:oddVBand="0" w:evenVBand="0" w:oddHBand="0" w:evenHBand="0" w:firstRowFirstColumn="0" w:firstRowLastColumn="0" w:lastRowFirstColumn="0" w:lastRowLastColumn="0"/>
+            </w:pPr>
+            <w:r>
+              <w:t>Patrick</w:t>
+            </w:r>
+          </w:p>
+        </w:tc>
+        <w:tc>
+          <w:tcPr>
+            <w:tcW w:w="845" w:type="dxa"/>
+          </w:tcPr>
+          <w:p>
+            <w:pPr>
+              <w:cnfStyle w:val="000000000000" w:firstRow="0" w:lastRow="0" w:firstColumn="0" w:lastColumn="0" w:oddVBand="0" w:evenVBand="0" w:oddHBand="0" w:evenHBand="0" w:firstRowFirstColumn="0" w:firstRowLastColumn="0" w:lastRowFirstColumn="0" w:lastRowLastColumn="0"/>
+            </w:pPr>
+            <w:r>
+              <w:t>0.</w:t>
+            </w:r>
+            <w:r>
+              <w:t>0.1</w:t>
+            </w:r>
+          </w:p>
+        </w:tc>
+      </w:tr>
+      <w:tr>
+        <w:trPr>
+          <w:cnfStyle w:val="000000100000" w:firstRow="0" w:lastRow="0" w:firstColumn="0" w:lastColumn="0" w:oddVBand="0" w:evenVBand="0" w:oddHBand="1" w:evenHBand="0" w:firstRowFirstColumn="0" w:firstRowLastColumn="0" w:lastRowFirstColumn="0" w:lastRowLastColumn="0"/>
+        </w:trPr>
+        <w:tc>
+          <w:tcPr>
+            <w:cnfStyle w:val="001000000000" w:firstRow="0" w:lastRow="0" w:firstColumn="1" w:lastColumn="0" w:oddVBand="0" w:evenVBand="0" w:oddHBand="0" w:evenHBand="0" w:firstRowFirstColumn="0" w:firstRowLastColumn="0" w:lastRowFirstColumn="0" w:lastRowLastColumn="0"/>
+            <w:tcW w:w="1271" w:type="dxa"/>
+          </w:tcPr>
+          <w:p>
+            <w:pPr>
+              <w:rPr>
+                <w:b w:val="0"/>
+              </w:rPr>
+            </w:pPr>
+            <w:r>
+              <w:rPr>
+                <w:b w:val="0"/>
+              </w:rPr>
+              <w:t>23-09-2016</w:t>
+            </w:r>
+          </w:p>
+        </w:tc>
+        <w:tc>
+          <w:tcPr>
+            <w:tcW w:w="6095" w:type="dxa"/>
+          </w:tcPr>
+          <w:p>
+            <w:pPr>
+              <w:cnfStyle w:val="000000100000" w:firstRow="0" w:lastRow="0" w:firstColumn="0" w:lastColumn="0" w:oddVBand="0" w:evenVBand="0" w:oddHBand="1" w:evenHBand="0" w:firstRowFirstColumn="0" w:firstRowLastColumn="0" w:lastRowFirstColumn="0" w:lastRowLastColumn="0"/>
+              <w:rPr>
+                <w:b/>
+              </w:rPr>
+            </w:pPr>
+            <w:r>
+              <w:rPr>
+                <w:b/>
+              </w:rPr>
+              <w:t>Conventie Rapport</w:t>
+            </w:r>
+          </w:p>
+          <w:p>
+            <w:pPr>
+              <w:cnfStyle w:val="000000100000" w:firstRow="0" w:lastRow="0" w:firstColumn="0" w:lastColumn="0" w:oddVBand="0" w:evenVBand="0" w:oddHBand="1" w:evenHBand="0" w:firstRowFirstColumn="0" w:firstRowLastColumn="0" w:lastRowFirstColumn="0" w:lastRowLastColumn="0"/>
+            </w:pPr>
+          </w:p>
+          <w:p>
+            <w:pPr>
+              <w:cnfStyle w:val="000000100000" w:firstRow="0" w:lastRow="0" w:firstColumn="0" w:lastColumn="0" w:oddVBand="0" w:evenVBand="0" w:oddHBand="1" w:evenHBand="0" w:firstRowFirstColumn="0" w:firstRowLastColumn="0" w:lastRowFirstColumn="0" w:lastRowLastColumn="0"/>
+            </w:pPr>
+            <w:r>
+              <w:t xml:space="preserve">Conventie rapport aangemaakt, opgemaakt en </w:t>
+            </w:r>
+            <w:r>
+              <w:t>gegevens verzameld</w:t>
+            </w:r>
+            <w:r>
+              <w:t>.</w:t>
+            </w:r>
+          </w:p>
+        </w:tc>
+        <w:tc>
+          <w:tcPr>
+            <w:tcW w:w="851" w:type="dxa"/>
+          </w:tcPr>
+          <w:p>
+            <w:pPr>
+              <w:cnfStyle w:val="000000100000" w:firstRow="0" w:lastRow="0" w:firstColumn="0" w:lastColumn="0" w:oddVBand="0" w:evenVBand="0" w:oddHBand="1" w:evenHBand="0" w:firstRowFirstColumn="0" w:firstRowLastColumn="0" w:lastRowFirstColumn="0" w:lastRowLastColumn="0"/>
+            </w:pPr>
+            <w:r>
+              <w:t>Patrick</w:t>
+            </w:r>
+          </w:p>
+        </w:tc>
+        <w:tc>
+          <w:tcPr>
+            <w:tcW w:w="845" w:type="dxa"/>
+          </w:tcPr>
+          <w:p>
+            <w:pPr>
+              <w:cnfStyle w:val="000000100000" w:firstRow="0" w:lastRow="0" w:firstColumn="0" w:lastColumn="0" w:oddVBand="0" w:evenVBand="0" w:oddHBand="1" w:evenHBand="0" w:firstRowFirstColumn="0" w:firstRowLastColumn="0" w:lastRowFirstColumn="0" w:lastRowLastColumn="0"/>
+            </w:pPr>
+            <w:r>
+              <w:t>0.0.1</w:t>
+            </w:r>
+          </w:p>
+        </w:tc>
+      </w:tr>
+      <w:tr>
+        <w:tc>
+          <w:tcPr>
+            <w:cnfStyle w:val="001000000000" w:firstRow="0" w:lastRow="0" w:firstColumn="1" w:lastColumn="0" w:oddVBand="0" w:evenVBand="0" w:oddHBand="0" w:evenHBand="0" w:firstRowFirstColumn="0" w:firstRowLastColumn="0" w:lastRowFirstColumn="0" w:lastRowLastColumn="0"/>
+            <w:tcW w:w="1271" w:type="dxa"/>
+          </w:tcPr>
+          <w:p>
+            <w:pPr>
+              <w:rPr>
+                <w:b w:val="0"/>
+              </w:rPr>
+            </w:pPr>
+            <w:r>
+              <w:rPr>
+                <w:b w:val="0"/>
+              </w:rPr>
+              <w:t>26-09-2016</w:t>
+            </w:r>
+          </w:p>
+        </w:tc>
+        <w:tc>
+          <w:tcPr>
+            <w:tcW w:w="6095" w:type="dxa"/>
+          </w:tcPr>
+          <w:p>
+            <w:pPr>
+              <w:cnfStyle w:val="000000000000" w:firstRow="0" w:lastRow="0" w:firstColumn="0" w:lastColumn="0" w:oddVBand="0" w:evenVBand="0" w:oddHBand="0" w:evenHBand="0" w:firstRowFirstColumn="0" w:firstRowLastColumn="0" w:lastRowFirstColumn="0" w:lastRowLastColumn="0"/>
+              <w:rPr>
+                <w:b/>
+              </w:rPr>
+            </w:pPr>
+            <w:r>
+              <w:rPr>
+                <w:b/>
+              </w:rPr>
+              <w:t>Conventie Rapport</w:t>
+            </w:r>
+          </w:p>
+          <w:p>
+            <w:pPr>
+              <w:cnfStyle w:val="000000000000" w:firstRow="0" w:lastRow="0" w:firstColumn="0" w:lastColumn="0" w:oddVBand="0" w:evenVBand="0" w:oddHBand="0" w:evenHBand="0" w:firstRowFirstColumn="0" w:firstRowLastColumn="0" w:lastRowFirstColumn="0" w:lastRowLastColumn="0"/>
+            </w:pPr>
+          </w:p>
+          <w:p>
+            <w:pPr>
+              <w:cnfStyle w:val="000000000000" w:firstRow="0" w:lastRow="0" w:firstColumn="0" w:lastColumn="0" w:oddVBand="0" w:evenVBand="0" w:oddHBand="0" w:evenHBand="0" w:firstRowFirstColumn="0" w:firstRowLastColumn="0" w:lastRowFirstColumn="0" w:lastRowLastColumn="0"/>
+            </w:pPr>
+            <w:r>
+              <w:t xml:space="preserve">Alle benodigde gegevens verzameld </w:t>
+            </w:r>
+            <w:r>
+              <w:t>en op genomen in het</w:t>
+            </w:r>
+            <w:r>
+              <w:t xml:space="preserve"> conventie rapport</w:t>
+            </w:r>
+            <w:r>
+              <w:t>.</w:t>
+            </w:r>
+          </w:p>
+        </w:tc>
+        <w:tc>
+          <w:tcPr>
+            <w:tcW w:w="851" w:type="dxa"/>
+          </w:tcPr>
+          <w:p>
+            <w:pPr>
+              <w:cnfStyle w:val="000000000000" w:firstRow="0" w:lastRow="0" w:firstColumn="0" w:lastColumn="0" w:oddVBand="0" w:evenVBand="0" w:oddHBand="0" w:evenHBand="0" w:firstRowFirstColumn="0" w:firstRowLastColumn="0" w:lastRowFirstColumn="0" w:lastRowLastColumn="0"/>
+            </w:pPr>
+            <w:r>
+              <w:t>Patrick</w:t>
+            </w:r>
+          </w:p>
+        </w:tc>
+        <w:tc>
+          <w:tcPr>
+            <w:tcW w:w="845" w:type="dxa"/>
+          </w:tcPr>
+          <w:p>
+            <w:pPr>
+              <w:cnfStyle w:val="000000000000" w:firstRow="0" w:lastRow="0" w:firstColumn="0" w:lastColumn="0" w:oddVBand="0" w:evenVBand="0" w:oddHBand="0" w:evenHBand="0" w:firstRowFirstColumn="0" w:firstRowLastColumn="0" w:lastRowFirstColumn="0" w:lastRowLastColumn="0"/>
+            </w:pPr>
+            <w:r>
+              <w:t>0.0.1</w:t>
+            </w:r>
+          </w:p>
+        </w:tc>
+      </w:tr>
+      <w:tr>
+        <w:trPr>
+          <w:cnfStyle w:val="000000100000" w:firstRow="0" w:lastRow="0" w:firstColumn="0" w:lastColumn="0" w:oddVBand="0" w:evenVBand="0" w:oddHBand="1" w:evenHBand="0" w:firstRowFirstColumn="0" w:firstRowLastColumn="0" w:lastRowFirstColumn="0" w:lastRowLastColumn="0"/>
+        </w:trPr>
+        <w:tc>
+          <w:tcPr>
+            <w:cnfStyle w:val="001000000000" w:firstRow="0" w:lastRow="0" w:firstColumn="1" w:lastColumn="0" w:oddVBand="0" w:evenVBand="0" w:oddHBand="0" w:evenHBand="0" w:firstRowFirstColumn="0" w:firstRowLastColumn="0" w:lastRowFirstColumn="0" w:lastRowLastColumn="0"/>
+            <w:tcW w:w="1271" w:type="dxa"/>
+          </w:tcPr>
+          <w:p>
+            <w:pPr>
+              <w:rPr>
+                <w:b w:val="0"/>
+              </w:rPr>
+            </w:pPr>
+            <w:r>
+              <w:rPr>
+                <w:b w:val="0"/>
+              </w:rPr>
+              <w:t>28-09-2016</w:t>
+            </w:r>
+          </w:p>
+        </w:tc>
+        <w:tc>
+          <w:tcPr>
+            <w:tcW w:w="6095" w:type="dxa"/>
+          </w:tcPr>
+          <w:p>
+            <w:pPr>
+              <w:cnfStyle w:val="000000100000" w:firstRow="0" w:lastRow="0" w:firstColumn="0" w:lastColumn="0" w:oddVBand="0" w:evenVBand="0" w:oddHBand="1" w:evenHBand="0" w:firstRowFirstColumn="0" w:firstRowLastColumn="0" w:lastRowFirstColumn="0" w:lastRowLastColumn="0"/>
+              <w:rPr>
+                <w:b/>
+              </w:rPr>
+            </w:pPr>
+            <w:r>
+              <w:rPr>
+                <w:b/>
+              </w:rPr>
+              <w:t>MoSCoW Document</w:t>
+            </w:r>
+          </w:p>
+          <w:p>
+            <w:pPr>
+              <w:cnfStyle w:val="000000100000" w:firstRow="0" w:lastRow="0" w:firstColumn="0" w:lastColumn="0" w:oddVBand="0" w:evenVBand="0" w:oddHBand="1" w:evenHBand="0" w:firstRowFirstColumn="0" w:firstRowLastColumn="0" w:lastRowFirstColumn="0" w:lastRowLastColumn="0"/>
+              <w:rPr>
+                <w:b/>
+              </w:rPr>
+            </w:pPr>
+          </w:p>
+          <w:p>
+            <w:pPr>
+              <w:cnfStyle w:val="000000100000" w:firstRow="0" w:lastRow="0" w:firstColumn="0" w:lastColumn="0" w:oddVBand="0" w:evenVBand="0" w:oddHBand="1" w:evenHBand="0" w:firstRowFirstColumn="0" w:firstRowLastColumn="0" w:lastRowFirstColumn="0" w:lastRowLastColumn="0"/>
+              <w:rPr>
+                <w:b/>
+              </w:rPr>
+            </w:pPr>
+            <w:r>
+              <w:t>Opmaakt aangepast en de gegevens</w:t>
+            </w:r>
+            <w:r>
+              <w:t xml:space="preserve"> van uit het klad</w:t>
+            </w:r>
+            <w:r>
+              <w:t xml:space="preserve"> overzichtelijk</w:t>
+            </w:r>
+            <w:r>
+              <w:t xml:space="preserve"> in een tabel</w:t>
+            </w:r>
+            <w:r>
+              <w:t xml:space="preserve"> op een rij gezet.</w:t>
+            </w:r>
+          </w:p>
+        </w:tc>
+        <w:tc>
+          <w:tcPr>
+            <w:tcW w:w="851" w:type="dxa"/>
+          </w:tcPr>
+          <w:p>
+            <w:pPr>
+              <w:cnfStyle w:val="000000100000" w:firstRow="0" w:lastRow="0" w:firstColumn="0" w:lastColumn="0" w:oddVBand="0" w:evenVBand="0" w:oddHBand="1" w:evenHBand="0" w:firstRowFirstColumn="0" w:firstRowLastColumn="0" w:lastRowFirstColumn="0" w:lastRowLastColumn="0"/>
+            </w:pPr>
+            <w:r>
+              <w:t>Patrick</w:t>
+            </w:r>
+          </w:p>
+        </w:tc>
+        <w:tc>
+          <w:tcPr>
+            <w:tcW w:w="845" w:type="dxa"/>
+          </w:tcPr>
+          <w:p>
+            <w:pPr>
+              <w:cnfStyle w:val="000000100000" w:firstRow="0" w:lastRow="0" w:firstColumn="0" w:lastColumn="0" w:oddVBand="0" w:evenVBand="0" w:oddHBand="1" w:evenHBand="0" w:firstRowFirstColumn="0" w:firstRowLastColumn="0" w:lastRowFirstColumn="0" w:lastRowLastColumn="0"/>
+            </w:pPr>
+            <w:r>
+              <w:t>1.0.0</w:t>
+            </w:r>
+          </w:p>
+        </w:tc>
+      </w:tr>
+      <w:tr>
+        <w:tc>
+          <w:tcPr>
+            <w:cnfStyle w:val="001000000000" w:firstRow="0" w:lastRow="0" w:firstColumn="1" w:lastColumn="0" w:oddVBand="0" w:evenVBand="0" w:oddHBand="0" w:evenHBand="0" w:firstRowFirstColumn="0" w:firstRowLastColumn="0" w:lastRowFirstColumn="0" w:lastRowLastColumn="0"/>
+            <w:tcW w:w="1271" w:type="dxa"/>
+          </w:tcPr>
+          <w:p>
+            <w:pPr>
+              <w:rPr>
+                <w:b w:val="0"/>
+              </w:rPr>
+            </w:pPr>
+            <w:r>
+              <w:rPr>
+                <w:b w:val="0"/>
+              </w:rPr>
+              <w:t>28-09-2016</w:t>
+            </w:r>
+          </w:p>
+        </w:tc>
+        <w:tc>
+          <w:tcPr>
+            <w:tcW w:w="6095" w:type="dxa"/>
+          </w:tcPr>
+          <w:p>
+            <w:pPr>
+              <w:cnfStyle w:val="000000000000" w:firstRow="0" w:lastRow="0" w:firstColumn="0" w:lastColumn="0" w:oddVBand="0" w:evenVBand="0" w:oddHBand="0" w:evenHBand="0" w:firstRowFirstColumn="0" w:firstRowLastColumn="0" w:lastRowFirstColumn="0" w:lastRowLastColumn="0"/>
+            </w:pPr>
+            <w:r>
+              <w:rPr>
+                <w:b/>
+              </w:rPr>
+              <w:t>Design UI</w:t>
+            </w:r>
+            <w:r>
+              <w:rPr>
+                <w:b/>
+              </w:rPr>
+              <w:br/>
+            </w:r>
+          </w:p>
+          <w:p>
+            <w:pPr>
+              <w:cnfStyle w:val="000000000000" w:firstRow="0" w:lastRow="0" w:firstColumn="0" w:lastColumn="0" w:oddVBand="0" w:evenVBand="0" w:oddHBand="0" w:evenHBand="0" w:firstRowFirstColumn="0" w:firstRowLastColumn="0" w:lastRowFirstColumn="0" w:lastRowLastColumn="0"/>
+            </w:pPr>
+            <w:r>
+              <w:t>Begin gemaakt aan het design van de app</w:t>
+            </w:r>
+            <w:r>
+              <w:t xml:space="preserve"> en gegevens verzamelen.</w:t>
+            </w:r>
+            <w:bookmarkStart w:id="1" w:name="_GoBack"/>
+            <w:bookmarkEnd w:id="1"/>
+          </w:p>
+        </w:tc>
+        <w:tc>
+          <w:tcPr>
+            <w:tcW w:w="851" w:type="dxa"/>
+          </w:tcPr>
+          <w:p>
+            <w:pPr>
+              <w:cnfStyle w:val="000000000000" w:firstRow="0" w:lastRow="0" w:firstColumn="0" w:lastColumn="0" w:oddVBand="0" w:evenVBand="0" w:oddHBand="0" w:evenHBand="0" w:firstRowFirstColumn="0" w:firstRowLastColumn="0" w:lastRowFirstColumn="0" w:lastRowLastColumn="0"/>
+            </w:pPr>
+            <w:r>
+              <w:t>Patrick</w:t>
+            </w:r>
+          </w:p>
+        </w:tc>
+        <w:tc>
+          <w:tcPr>
+            <w:tcW w:w="845" w:type="dxa"/>
+          </w:tcPr>
+          <w:p>
+            <w:pPr>
+              <w:cnfStyle w:val="000000000000" w:firstRow="0" w:lastRow="0" w:firstColumn="0" w:lastColumn="0" w:oddVBand="0" w:evenVBand="0" w:oddHBand="0" w:evenHBand="0" w:firstRowFirstColumn="0" w:firstRowLastColumn="0" w:lastRowFirstColumn="0" w:lastRowLastColumn="0"/>
+            </w:pPr>
+            <w:r>
+              <w:t>0.0.1</w:t>
+            </w:r>
           </w:p>
         </w:tc>
       </w:tr>
     </w:tbl>
     <w:p/>
     <w:sectPr>
-      <w:footerReference w:type="default" r:id="rId6"/>
+      <w:footerReference w:type="default" r:id="rId7"/>
       <w:pgSz w:w="11906" w:h="16838"/>
       <w:pgMar w:top="1417" w:right="1417" w:bottom="1417" w:left="1417" w:header="708" w:footer="708" w:gutter="0"/>
       <w:pgNumType w:start="0"/>
@@ -4185,120 +5178,37 @@
 <w:ftr xmlns:wpc="http://schemas.microsoft.com/office/word/2010/wordprocessingCanvas" xmlns:mc="http://schemas.openxmlformats.org/markup-compatibility/2006" xmlns:o="urn:schemas-microsoft-com:office:office" xmlns:r="http://schemas.openxmlformats.org/officeDocument/2006/relationships" xmlns:m="http://schemas.openxmlformats.org/officeDocument/2006/math" xmlns:v="urn:schemas-microsoft-com:vml" xmlns:wp14="http://schemas.microsoft.com/office/word/2010/wordprocessingDrawing" xmlns:wp="http://schemas.openxmlformats.org/drawingml/2006/wordprocessingDrawing" xmlns:w10="urn:schemas-microsoft-com:office:word" xmlns:w="http://schemas.openxmlformats.org/wordprocessingml/2006/main" xmlns:w14="http://schemas.microsoft.com/office/word/2010/wordml" xmlns:w15="http://schemas.microsoft.com/office/word/2012/wordml" xmlns:wpg="http://schemas.microsoft.com/office/word/2010/wordprocessingGroup" xmlns:wpi="http://schemas.microsoft.com/office/word/2010/wordprocessingInk" xmlns:wne="http://schemas.microsoft.com/office/word/2006/wordml" xmlns:wps="http://schemas.microsoft.com/office/word/2010/wordprocessingShape" mc:Ignorable="w14 w15 wp14">
   <w:sdt>
     <w:sdtPr>
-      <w:id w:val="-1583678238"/>
+      <w:id w:val="-729921932"/>
       <w:docPartObj>
         <w:docPartGallery w:val="Page Numbers (Bottom of Page)"/>
         <w:docPartUnique/>
       </w:docPartObj>
     </w:sdtPr>
     <w:sdtContent>
-      <w:sdt>
-        <w:sdtPr>
-          <w:id w:val="1728636285"/>
-          <w:docPartObj>
-            <w:docPartGallery w:val="Page Numbers (Top of Page)"/>
-            <w:docPartUnique/>
-          </w:docPartObj>
-        </w:sdtPr>
-        <w:sdtContent>
-          <w:p>
-            <w:pPr>
-              <w:pStyle w:val="Voettekst"/>
-              <w:jc w:val="center"/>
-            </w:pPr>
-            <w:r>
-              <w:t xml:space="preserve">Pagina </w:t>
-            </w:r>
-            <w:r>
-              <w:rPr>
-                <w:b/>
-                <w:bCs/>
-                <w:sz w:val="24"/>
-                <w:szCs w:val="24"/>
-              </w:rPr>
-              <w:fldChar w:fldCharType="begin"/>
-            </w:r>
-            <w:r>
-              <w:rPr>
-                <w:b/>
-                <w:bCs/>
-              </w:rPr>
-              <w:instrText>PAGE</w:instrText>
-            </w:r>
-            <w:r>
-              <w:rPr>
-                <w:b/>
-                <w:bCs/>
-                <w:sz w:val="24"/>
-                <w:szCs w:val="24"/>
-              </w:rPr>
-              <w:fldChar w:fldCharType="separate"/>
-            </w:r>
-            <w:r>
-              <w:rPr>
-                <w:b/>
-                <w:bCs/>
-                <w:noProof/>
-              </w:rPr>
-              <w:t>1</w:t>
-            </w:r>
-            <w:r>
-              <w:rPr>
-                <w:b/>
-                <w:bCs/>
-                <w:sz w:val="24"/>
-                <w:szCs w:val="24"/>
-              </w:rPr>
-              <w:fldChar w:fldCharType="end"/>
-            </w:r>
-            <w:r>
-              <w:t xml:space="preserve"> van </w:t>
-            </w:r>
-            <w:r>
-              <w:rPr>
-                <w:b/>
-                <w:bCs/>
-                <w:sz w:val="24"/>
-                <w:szCs w:val="24"/>
-              </w:rPr>
-              <w:fldChar w:fldCharType="begin"/>
-            </w:r>
-            <w:r>
-              <w:rPr>
-                <w:b/>
-                <w:bCs/>
-              </w:rPr>
-              <w:instrText>NUMPAGES</w:instrText>
-            </w:r>
-            <w:r>
-              <w:rPr>
-                <w:b/>
-                <w:bCs/>
-                <w:sz w:val="24"/>
-                <w:szCs w:val="24"/>
-              </w:rPr>
-              <w:fldChar w:fldCharType="separate"/>
-            </w:r>
-            <w:r>
-              <w:rPr>
-                <w:b/>
-                <w:bCs/>
-                <w:noProof/>
-              </w:rPr>
-              <w:t>1</w:t>
-            </w:r>
-            <w:r>
-              <w:rPr>
-                <w:b/>
-                <w:bCs/>
-                <w:sz w:val="24"/>
-                <w:szCs w:val="24"/>
-              </w:rPr>
-              <w:fldChar w:fldCharType="end"/>
-            </w:r>
-          </w:p>
-        </w:sdtContent>
-      </w:sdt>
+      <w:p>
+        <w:pPr>
+          <w:pStyle w:val="Voettekst"/>
+          <w:jc w:val="right"/>
+        </w:pPr>
+        <w:r>
+          <w:fldChar w:fldCharType="begin"/>
+        </w:r>
+        <w:r>
+          <w:instrText>PAGE   \* MERGEFORMAT</w:instrText>
+        </w:r>
+        <w:r>
+          <w:fldChar w:fldCharType="separate"/>
+        </w:r>
+        <w:r>
+          <w:rPr>
+            <w:noProof/>
+          </w:rPr>
+          <w:t>1</w:t>
+        </w:r>
+        <w:r>
+          <w:fldChar w:fldCharType="end"/>
+        </w:r>
+      </w:p>
     </w:sdtContent>
   </w:sdt>
   <w:p>
@@ -4728,6 +5638,27 @@
     <w:name w:val="Normal"/>
     <w:qFormat/>
   </w:style>
+  <w:style w:type="paragraph" w:styleId="Kop1">
+    <w:name w:val="heading 1"/>
+    <w:basedOn w:val="Standaard"/>
+    <w:next w:val="Standaard"/>
+    <w:link w:val="Kop1Char"/>
+    <w:uiPriority w:val="9"/>
+    <w:qFormat/>
+    <w:rsid w:val="00E47782"/>
+    <w:pPr>
+      <w:keepNext/>
+      <w:keepLines/>
+      <w:spacing w:before="240" w:after="0"/>
+      <w:outlineLvl w:val="0"/>
+    </w:pPr>
+    <w:rPr>
+      <w:rFonts w:asciiTheme="majorHAnsi" w:eastAsiaTheme="majorEastAsia" w:hAnsiTheme="majorHAnsi" w:cstheme="majorBidi"/>
+      <w:color w:val="2E74B5" w:themeColor="accent1" w:themeShade="BF"/>
+      <w:sz w:val="32"/>
+      <w:szCs w:val="32"/>
+    </w:rPr>
+  </w:style>
   <w:style w:type="character" w:default="1" w:styleId="Standaardalinea-lettertype">
     <w:name w:val="Default Paragraph Font"/>
     <w:uiPriority w:val="1"/>
@@ -4918,6 +5849,57 @@
         <w:shd w:val="clear" w:color="auto" w:fill="DEEAF6" w:themeFill="accent1" w:themeFillTint="33"/>
       </w:tcPr>
     </w:tblStylePr>
+  </w:style>
+  <w:style w:type="character" w:customStyle="1" w:styleId="Kop1Char">
+    <w:name w:val="Kop 1 Char"/>
+    <w:basedOn w:val="Standaardalinea-lettertype"/>
+    <w:link w:val="Kop1"/>
+    <w:uiPriority w:val="9"/>
+    <w:rsid w:val="00E47782"/>
+    <w:rPr>
+      <w:rFonts w:asciiTheme="majorHAnsi" w:eastAsiaTheme="majorEastAsia" w:hAnsiTheme="majorHAnsi" w:cstheme="majorBidi"/>
+      <w:color w:val="2E74B5" w:themeColor="accent1" w:themeShade="BF"/>
+      <w:sz w:val="32"/>
+      <w:szCs w:val="32"/>
+    </w:rPr>
+  </w:style>
+  <w:style w:type="paragraph" w:styleId="Kopvaninhoudsopgave">
+    <w:name w:val="TOC Heading"/>
+    <w:basedOn w:val="Kop1"/>
+    <w:next w:val="Standaard"/>
+    <w:uiPriority w:val="39"/>
+    <w:unhideWhenUsed/>
+    <w:qFormat/>
+    <w:rsid w:val="00E47782"/>
+    <w:pPr>
+      <w:outlineLvl w:val="9"/>
+    </w:pPr>
+    <w:rPr>
+      <w:lang w:eastAsia="ja-JP"/>
+    </w:rPr>
+  </w:style>
+  <w:style w:type="paragraph" w:styleId="Inhopg1">
+    <w:name w:val="toc 1"/>
+    <w:basedOn w:val="Standaard"/>
+    <w:next w:val="Standaard"/>
+    <w:autoRedefine/>
+    <w:uiPriority w:val="39"/>
+    <w:unhideWhenUsed/>
+    <w:rsid w:val="00E47782"/>
+    <w:pPr>
+      <w:spacing w:after="100"/>
+    </w:pPr>
+  </w:style>
+  <w:style w:type="character" w:styleId="Hyperlink">
+    <w:name w:val="Hyperlink"/>
+    <w:basedOn w:val="Standaardalinea-lettertype"/>
+    <w:uiPriority w:val="99"/>
+    <w:unhideWhenUsed/>
+    <w:rsid w:val="00E47782"/>
+    <w:rPr>
+      <w:color w:val="0563C1" w:themeColor="hyperlink"/>
+      <w:u w:val="single"/>
+    </w:rPr>
   </w:style>
 </w:styles>
 </file>
@@ -5181,4 +6163,16 @@
     </a:ext>
   </a:extLst>
 </a:theme>
+</file>
+
+<file path=customXml/item1.xml><?xml version="1.0" encoding="utf-8"?>
+<b:Sources xmlns:b="http://schemas.openxmlformats.org/officeDocument/2006/bibliography" xmlns="http://schemas.openxmlformats.org/officeDocument/2006/bibliography" SelectedStyle="\APASixthEditionOfficeOnline.xsl" StyleName="APA" Version="6"/>
+</file>
+
+<file path=customXml/itemProps1.xml><?xml version="1.0" encoding="utf-8"?>
+<ds:datastoreItem xmlns:ds="http://schemas.openxmlformats.org/officeDocument/2006/customXml" ds:itemID="{9770EC0F-4B02-47C0-A1AF-BF8121CF5776}">
+  <ds:schemaRefs>
+    <ds:schemaRef ds:uri="http://schemas.openxmlformats.org/officeDocument/2006/bibliography"/>
+  </ds:schemaRefs>
+</ds:datastoreItem>
 </file>
</xml_diff>

<commit_message>
Design aangepast en test app gemaakt
</commit_message>
<xml_diff>
--- a/Documentatie/20160924_Batenburg_RevisieDocument_V1-0-0.docx
+++ b/Documentatie/20160924_Batenburg_RevisieDocument_V1-0-0.docx
@@ -23,7 +23,6 @@
           <w:r>
             <w:rPr>
               <w:noProof/>
-              <w:lang w:eastAsia="ja-JP"/>
             </w:rPr>
             <mc:AlternateContent>
               <mc:Choice Requires="wpg">
@@ -3541,7 +3540,6 @@
           <w:r>
             <w:rPr>
               <w:noProof/>
-              <w:lang w:eastAsia="ja-JP"/>
             </w:rPr>
             <mc:AlternateContent>
               <mc:Choice Requires="wps">
@@ -3741,7 +3739,6 @@
           <w:r>
             <w:rPr>
               <w:noProof/>
-              <w:lang w:eastAsia="ja-JP"/>
             </w:rPr>
             <mc:AlternateContent>
               <mc:Choice Requires="wps">
@@ -4215,15 +4212,7 @@
             <w:tcW w:w="1271" w:type="dxa"/>
           </w:tcPr>
           <w:p>
-            <w:pPr>
-              <w:rPr>
-                <w:b w:val="0"/>
-              </w:rPr>
-            </w:pPr>
-            <w:r>
-              <w:rPr>
-                <w:b w:val="0"/>
-              </w:rPr>
+            <w:r>
               <w:t>16-09-2016</w:t>
             </w:r>
           </w:p>
@@ -4306,15 +4295,7 @@
             <w:tcW w:w="1271" w:type="dxa"/>
           </w:tcPr>
           <w:p>
-            <w:pPr>
-              <w:rPr>
-                <w:b w:val="0"/>
-              </w:rPr>
-            </w:pPr>
-            <w:r>
-              <w:rPr>
-                <w:b w:val="0"/>
-              </w:rPr>
+            <w:r>
               <w:t>20-09-2016</w:t>
             </w:r>
           </w:p>
@@ -4403,15 +4384,7 @@
             <w:tcW w:w="1271" w:type="dxa"/>
           </w:tcPr>
           <w:p>
-            <w:pPr>
-              <w:rPr>
-                <w:b w:val="0"/>
-              </w:rPr>
-            </w:pPr>
-            <w:r>
-              <w:rPr>
-                <w:b w:val="0"/>
-              </w:rPr>
+            <w:r>
               <w:t>21-09-2016</w:t>
             </w:r>
           </w:p>
@@ -4497,15 +4470,7 @@
             <w:tcW w:w="1271" w:type="dxa"/>
           </w:tcPr>
           <w:p>
-            <w:pPr>
-              <w:rPr>
-                <w:b w:val="0"/>
-              </w:rPr>
-            </w:pPr>
-            <w:r>
-              <w:rPr>
-                <w:b w:val="0"/>
-              </w:rPr>
+            <w:r>
               <w:t>22-09-2016</w:t>
             </w:r>
           </w:p>
@@ -4595,9 +4560,6 @@
           </w:tcPr>
           <w:p>
             <w:r>
-              <w:rPr>
-                <w:b w:val="0"/>
-              </w:rPr>
               <w:t>23-09-2016</w:t>
             </w:r>
           </w:p>
@@ -4689,15 +4651,7 @@
             <w:tcW w:w="1271" w:type="dxa"/>
           </w:tcPr>
           <w:p>
-            <w:pPr>
-              <w:rPr>
-                <w:b w:val="0"/>
-              </w:rPr>
-            </w:pPr>
-            <w:r>
-              <w:rPr>
-                <w:b w:val="0"/>
-              </w:rPr>
+            <w:r>
               <w:t>23-09-2016</w:t>
             </w:r>
           </w:p>
@@ -4733,13 +4687,7 @@
               <w:cnfStyle w:val="000000000000" w:firstRow="0" w:lastRow="0" w:firstColumn="0" w:lastColumn="0" w:oddVBand="0" w:evenVBand="0" w:oddHBand="0" w:evenHBand="0" w:firstRowFirstColumn="0" w:firstRowLastColumn="0" w:lastRowFirstColumn="0" w:lastRowLastColumn="0"/>
             </w:pPr>
             <w:r>
-              <w:t xml:space="preserve">Gegevens </w:t>
-            </w:r>
-            <w:r>
-              <w:t xml:space="preserve">in het klad </w:t>
-            </w:r>
-            <w:r>
-              <w:t>op een rij gezet voor de functionaliteit waar aan de app moet voldoen en waar hij aan mag voldoen</w:t>
+              <w:t>Gegevens in het klad op een rij gezet voor de functionaliteit waar aan de app moet voldoen en waar hij aan mag voldoen</w:t>
             </w:r>
             <w:r>
               <w:t>.</w:t>
@@ -4786,15 +4734,7 @@
             <w:tcW w:w="1271" w:type="dxa"/>
           </w:tcPr>
           <w:p>
-            <w:pPr>
-              <w:rPr>
-                <w:b w:val="0"/>
-              </w:rPr>
-            </w:pPr>
-            <w:r>
-              <w:rPr>
-                <w:b w:val="0"/>
-              </w:rPr>
+            <w:r>
               <w:t>23-09-2016</w:t>
             </w:r>
           </w:p>
@@ -4871,15 +4811,7 @@
             <w:tcW w:w="1271" w:type="dxa"/>
           </w:tcPr>
           <w:p>
-            <w:pPr>
-              <w:rPr>
-                <w:b w:val="0"/>
-              </w:rPr>
-            </w:pPr>
-            <w:r>
-              <w:rPr>
-                <w:b w:val="0"/>
-              </w:rPr>
+            <w:r>
               <w:t>26-09-2016</w:t>
             </w:r>
           </w:p>
@@ -4962,15 +4894,7 @@
             <w:tcW w:w="1271" w:type="dxa"/>
           </w:tcPr>
           <w:p>
-            <w:pPr>
-              <w:rPr>
-                <w:b w:val="0"/>
-              </w:rPr>
-            </w:pPr>
-            <w:r>
-              <w:rPr>
-                <w:b w:val="0"/>
-              </w:rPr>
+            <w:r>
               <w:t>28-09-2016</w:t>
             </w:r>
           </w:p>
@@ -5059,15 +4983,7 @@
             <w:tcW w:w="1271" w:type="dxa"/>
           </w:tcPr>
           <w:p>
-            <w:pPr>
-              <w:rPr>
-                <w:b w:val="0"/>
-              </w:rPr>
-            </w:pPr>
-            <w:r>
-              <w:rPr>
-                <w:b w:val="0"/>
-              </w:rPr>
+            <w:r>
               <w:t>28-09-2016</w:t>
             </w:r>
           </w:p>
@@ -5103,8 +5019,6 @@
             <w:r>
               <w:t xml:space="preserve"> en gegevens verzamelen.</w:t>
             </w:r>
-            <w:bookmarkStart w:id="1" w:name="_GoBack"/>
-            <w:bookmarkEnd w:id="1"/>
           </w:p>
         </w:tc>
         <w:tc>
@@ -5130,6 +5044,110 @@
             </w:pPr>
             <w:r>
               <w:t>0.0.1</w:t>
+            </w:r>
+          </w:p>
+        </w:tc>
+      </w:tr>
+      <w:tr>
+        <w:trPr>
+          <w:cnfStyle w:val="000000100000" w:firstRow="0" w:lastRow="0" w:firstColumn="0" w:lastColumn="0" w:oddVBand="0" w:evenVBand="0" w:oddHBand="1" w:evenHBand="0" w:firstRowFirstColumn="0" w:firstRowLastColumn="0" w:lastRowFirstColumn="0" w:lastRowLastColumn="0"/>
+        </w:trPr>
+        <w:tc>
+          <w:tcPr>
+            <w:cnfStyle w:val="001000000000" w:firstRow="0" w:lastRow="0" w:firstColumn="1" w:lastColumn="0" w:oddVBand="0" w:evenVBand="0" w:oddHBand="0" w:evenHBand="0" w:firstRowFirstColumn="0" w:firstRowLastColumn="0" w:lastRowFirstColumn="0" w:lastRowLastColumn="0"/>
+            <w:tcW w:w="1271" w:type="dxa"/>
+          </w:tcPr>
+          <w:p>
+            <w:r>
+              <w:t>29-09-2016</w:t>
+            </w:r>
+          </w:p>
+        </w:tc>
+        <w:tc>
+          <w:tcPr>
+            <w:tcW w:w="6095" w:type="dxa"/>
+          </w:tcPr>
+          <w:p>
+            <w:pPr>
+              <w:cnfStyle w:val="000000100000" w:firstRow="0" w:lastRow="0" w:firstColumn="0" w:lastColumn="0" w:oddVBand="0" w:evenVBand="0" w:oddHBand="1" w:evenHBand="0" w:firstRowFirstColumn="0" w:firstRowLastColumn="0" w:lastRowFirstColumn="0" w:lastRowLastColumn="0"/>
+            </w:pPr>
+            <w:r>
+              <w:rPr>
+                <w:b/>
+              </w:rPr>
+              <w:t>Design UI</w:t>
+            </w:r>
+            <w:r>
+              <w:rPr>
+                <w:b/>
+              </w:rPr>
+              <w:br/>
+            </w:r>
+          </w:p>
+          <w:p>
+            <w:pPr>
+              <w:cnfStyle w:val="000000100000" w:firstRow="0" w:lastRow="0" w:firstColumn="0" w:lastColumn="0" w:oddVBand="0" w:evenVBand="0" w:oddHBand="1" w:evenHBand="0" w:firstRowFirstColumn="0" w:firstRowLastColumn="0" w:lastRowFirstColumn="0" w:lastRowLastColumn="0"/>
+            </w:pPr>
+            <w:r>
+              <w:t>Alle d</w:t>
+            </w:r>
+            <w:r>
+              <w:t>esign</w:t>
+            </w:r>
+            <w:r>
+              <w:t>s</w:t>
+            </w:r>
+            <w:bookmarkStart w:id="1" w:name="_GoBack"/>
+            <w:bookmarkEnd w:id="1"/>
+            <w:r>
+              <w:t xml:space="preserve"> voor de schermen: menu, favorites,</w:t>
+            </w:r>
+            <w:r>
+              <w:t xml:space="preserve"> recipes,</w:t>
+            </w:r>
+            <w:r>
+              <w:t xml:space="preserve"> </w:t>
+            </w:r>
+            <w:r>
+              <w:t>save cocktail</w:t>
+            </w:r>
+            <w:r>
+              <w:t>, sign up, sign in</w:t>
+            </w:r>
+            <w:r>
+              <w:t>, search history, gallery</w:t>
+            </w:r>
+            <w:r>
+              <w:t xml:space="preserve"> </w:t>
+            </w:r>
+            <w:r>
+              <w:t>en search gemaakt.</w:t>
+            </w:r>
+          </w:p>
+        </w:tc>
+        <w:tc>
+          <w:tcPr>
+            <w:tcW w:w="851" w:type="dxa"/>
+          </w:tcPr>
+          <w:p>
+            <w:pPr>
+              <w:cnfStyle w:val="000000100000" w:firstRow="0" w:lastRow="0" w:firstColumn="0" w:lastColumn="0" w:oddVBand="0" w:evenVBand="0" w:oddHBand="1" w:evenHBand="0" w:firstRowFirstColumn="0" w:firstRowLastColumn="0" w:lastRowFirstColumn="0" w:lastRowLastColumn="0"/>
+            </w:pPr>
+            <w:r>
+              <w:t>Patrick</w:t>
+            </w:r>
+          </w:p>
+        </w:tc>
+        <w:tc>
+          <w:tcPr>
+            <w:tcW w:w="845" w:type="dxa"/>
+          </w:tcPr>
+          <w:p>
+            <w:pPr>
+              <w:cnfStyle w:val="000000100000" w:firstRow="0" w:lastRow="0" w:firstColumn="0" w:lastColumn="0" w:oddVBand="0" w:evenVBand="0" w:oddHBand="1" w:evenHBand="0" w:firstRowFirstColumn="0" w:firstRowLastColumn="0" w:lastRowFirstColumn="0" w:lastRowLastColumn="0"/>
+            </w:pPr>
+            <w:r>
+              <w:t>1.0.0</w:t>
             </w:r>
           </w:p>
         </w:tc>
@@ -5184,6 +5202,7 @@
         <w:docPartUnique/>
       </w:docPartObj>
     </w:sdtPr>
+    <w:sdtEndPr/>
     <w:sdtContent>
       <w:p>
         <w:pPr>
@@ -6170,7 +6189,7 @@
 </file>
 
 <file path=customXml/itemProps1.xml><?xml version="1.0" encoding="utf-8"?>
-<ds:datastoreItem xmlns:ds="http://schemas.openxmlformats.org/officeDocument/2006/customXml" ds:itemID="{9770EC0F-4B02-47C0-A1AF-BF8121CF5776}">
+<ds:datastoreItem xmlns:ds="http://schemas.openxmlformats.org/officeDocument/2006/customXml" ds:itemID="{C194AA18-FE51-4193-BCC6-A46A48195270}">
   <ds:schemaRefs>
     <ds:schemaRef ds:uri="http://schemas.openxmlformats.org/officeDocument/2006/bibliography"/>
   </ds:schemaRefs>

</xml_diff>

<commit_message>
database onderzoek en revisie document bijgewerkt
</commit_message>
<xml_diff>
--- a/Documentatie/20160924_Batenburg_RevisieDocument_V1-0-0.docx
+++ b/Documentatie/20160924_Batenburg_RevisieDocument_V1-0-0.docx
@@ -23,7 +23,6 @@
           <w:r>
             <w:rPr>
               <w:noProof/>
-              <w:lang w:eastAsia="ja-JP"/>
             </w:rPr>
             <mc:AlternateContent>
               <mc:Choice Requires="wpg">
@@ -3541,7 +3540,6 @@
           <w:r>
             <w:rPr>
               <w:noProof/>
-              <w:lang w:eastAsia="ja-JP"/>
             </w:rPr>
             <mc:AlternateContent>
               <mc:Choice Requires="wps">
@@ -3741,7 +3739,6 @@
           <w:r>
             <w:rPr>
               <w:noProof/>
-              <w:lang w:eastAsia="ja-JP"/>
             </w:rPr>
             <mc:AlternateContent>
               <mc:Choice Requires="wps">
@@ -4782,13 +4779,8 @@
         <w:pStyle w:val="Kop2"/>
       </w:pPr>
       <w:bookmarkStart w:id="1" w:name="_Toc462997778"/>
-      <w:proofErr w:type="spellStart"/>
       <w:r>
-        <w:t>MoSCoW</w:t>
-      </w:r>
-      <w:proofErr w:type="spellEnd"/>
-      <w:r>
-        <w:t xml:space="preserve"> Document</w:t>
+        <w:t>MoSCoW Document</w:t>
       </w:r>
       <w:bookmarkEnd w:id="1"/>
     </w:p>
@@ -4885,19 +4877,11 @@
                 <w:b/>
               </w:rPr>
             </w:pPr>
-            <w:proofErr w:type="spellStart"/>
             <w:r>
               <w:rPr>
                 <w:b/>
               </w:rPr>
-              <w:t>MoSCoW</w:t>
-            </w:r>
-            <w:proofErr w:type="spellEnd"/>
-            <w:r>
-              <w:rPr>
-                <w:b/>
-              </w:rPr>
-              <w:t xml:space="preserve"> Document</w:t>
+              <w:t>MoSCoW Document</w:t>
             </w:r>
           </w:p>
           <w:p>
@@ -4967,19 +4951,11 @@
                 <w:b/>
               </w:rPr>
             </w:pPr>
-            <w:proofErr w:type="spellStart"/>
             <w:r>
               <w:rPr>
                 <w:b/>
               </w:rPr>
-              <w:t>MoSCoW</w:t>
-            </w:r>
-            <w:proofErr w:type="spellEnd"/>
-            <w:r>
-              <w:rPr>
-                <w:b/>
-              </w:rPr>
-              <w:t xml:space="preserve"> Document</w:t>
+              <w:t>MoSCoW Document</w:t>
             </w:r>
           </w:p>
           <w:p>
@@ -5556,55 +5532,7 @@
               <w:cnfStyle w:val="000000000000" w:firstRow="0" w:lastRow="0" w:firstColumn="0" w:lastColumn="0" w:oddVBand="0" w:evenVBand="0" w:oddHBand="0" w:evenHBand="0" w:firstRowFirstColumn="0" w:firstRowLastColumn="0" w:lastRowFirstColumn="0" w:lastRowLastColumn="0"/>
             </w:pPr>
             <w:r>
-              <w:t xml:space="preserve">Alle designs voor de schermen: menu, </w:t>
-            </w:r>
-            <w:proofErr w:type="spellStart"/>
-            <w:r>
-              <w:t>favorites</w:t>
-            </w:r>
-            <w:proofErr w:type="spellEnd"/>
-            <w:r>
-              <w:t xml:space="preserve">, </w:t>
-            </w:r>
-            <w:proofErr w:type="spellStart"/>
-            <w:r>
-              <w:t>recipes</w:t>
-            </w:r>
-            <w:proofErr w:type="spellEnd"/>
-            <w:r>
-              <w:t xml:space="preserve">, save cocktail, </w:t>
-            </w:r>
-            <w:proofErr w:type="spellStart"/>
-            <w:r>
-              <w:t>sign</w:t>
-            </w:r>
-            <w:proofErr w:type="spellEnd"/>
-            <w:r>
-              <w:t xml:space="preserve"> up, </w:t>
-            </w:r>
-            <w:proofErr w:type="spellStart"/>
-            <w:r>
-              <w:t>sign</w:t>
-            </w:r>
-            <w:proofErr w:type="spellEnd"/>
-            <w:r>
-              <w:t xml:space="preserve"> in, search </w:t>
-            </w:r>
-            <w:proofErr w:type="spellStart"/>
-            <w:r>
-              <w:t>history</w:t>
-            </w:r>
-            <w:proofErr w:type="spellEnd"/>
-            <w:r>
-              <w:t xml:space="preserve">, </w:t>
-            </w:r>
-            <w:proofErr w:type="spellStart"/>
-            <w:r>
-              <w:t>gallery</w:t>
-            </w:r>
-            <w:proofErr w:type="spellEnd"/>
-            <w:r>
-              <w:t xml:space="preserve"> en search gemaakt.</w:t>
+              <w:t>Alle designs voor de schermen: menu, favorites, recipes, save cocktail, sign up, sign in, search history, gallery en search gemaakt.</w:t>
             </w:r>
           </w:p>
         </w:tc>
@@ -5813,8 +5741,6 @@
             <w:r>
               <w:t>.</w:t>
             </w:r>
-            <w:bookmarkStart w:id="4" w:name="_GoBack"/>
-            <w:bookmarkEnd w:id="4"/>
             <w:r>
               <w:t>0</w:t>
             </w:r>
@@ -5870,16 +5796,7 @@
               <w:cnfStyle w:val="000000000000" w:firstRow="0" w:lastRow="0" w:firstColumn="0" w:lastColumn="0" w:oddVBand="0" w:evenVBand="0" w:oddHBand="0" w:evenHBand="0" w:firstRowFirstColumn="0" w:firstRowLastColumn="0" w:lastRowFirstColumn="0" w:lastRowLastColumn="0"/>
             </w:pPr>
             <w:r>
-              <w:t>Alle normaalvormen en diagrammen uitgewerkt in het d</w:t>
-            </w:r>
-            <w:r>
-              <w:t xml:space="preserve">atabasenormalisatie </w:t>
-            </w:r>
-            <w:r>
-              <w:t>d</w:t>
-            </w:r>
-            <w:r>
-              <w:t>ocument</w:t>
+              <w:t>Alle normaalvormen en diagrammen uitgewerkt in het databasenormalisatie document</w:t>
             </w:r>
             <w:r>
               <w:t>.</w:t>
@@ -6054,10 +5971,7 @@
               <w:t xml:space="preserve">edetailleerde informatie over de </w:t>
             </w:r>
             <w:r>
-              <w:t>gegevens</w:t>
-            </w:r>
-            <w:r>
-              <w:t xml:space="preserve"> van de tabellen van de database in beeld gebracht.</w:t>
+              <w:t>gegevens van de tabellen van de database in beeld gebracht.</w:t>
             </w:r>
           </w:p>
         </w:tc>
@@ -6090,6 +6004,195 @@
         </w:tc>
       </w:tr>
     </w:tbl>
+    <w:p>
+      <w:pPr>
+        <w:pStyle w:val="Geenafstand"/>
+      </w:pPr>
+    </w:p>
+    <w:p>
+      <w:pPr>
+        <w:pStyle w:val="Geenafstand"/>
+      </w:pPr>
+    </w:p>
+    <w:p>
+      <w:pPr>
+        <w:pStyle w:val="Kop2"/>
+      </w:pPr>
+      <w:r>
+        <w:t>Data</w:t>
+      </w:r>
+      <w:r>
+        <w:t>base Onderzoek</w:t>
+      </w:r>
+    </w:p>
+    <w:tbl>
+      <w:tblPr>
+        <w:tblStyle w:val="Rastertabel4-Accent5"/>
+        <w:tblW w:w="0" w:type="auto"/>
+        <w:tblLook w:val="04A0" w:firstRow="1" w:lastRow="0" w:firstColumn="1" w:lastColumn="0" w:noHBand="0" w:noVBand="1"/>
+      </w:tblPr>
+      <w:tblGrid>
+        <w:gridCol w:w="1271"/>
+        <w:gridCol w:w="6095"/>
+        <w:gridCol w:w="851"/>
+        <w:gridCol w:w="845"/>
+      </w:tblGrid>
+      <w:tr>
+        <w:trPr>
+          <w:cnfStyle w:val="100000000000" w:firstRow="1" w:lastRow="0" w:firstColumn="0" w:lastColumn="0" w:oddVBand="0" w:evenVBand="0" w:oddHBand="0" w:evenHBand="0" w:firstRowFirstColumn="0" w:firstRowLastColumn="0" w:lastRowFirstColumn="0" w:lastRowLastColumn="0"/>
+        </w:trPr>
+        <w:tc>
+          <w:tcPr>
+            <w:cnfStyle w:val="001000000000" w:firstRow="0" w:lastRow="0" w:firstColumn="1" w:lastColumn="0" w:oddVBand="0" w:evenVBand="0" w:oddHBand="0" w:evenHBand="0" w:firstRowFirstColumn="0" w:firstRowLastColumn="0" w:lastRowFirstColumn="0" w:lastRowLastColumn="0"/>
+            <w:tcW w:w="1271" w:type="dxa"/>
+          </w:tcPr>
+          <w:p>
+            <w:r>
+              <w:t>Datum</w:t>
+            </w:r>
+          </w:p>
+        </w:tc>
+        <w:tc>
+          <w:tcPr>
+            <w:tcW w:w="6095" w:type="dxa"/>
+          </w:tcPr>
+          <w:p>
+            <w:pPr>
+              <w:cnfStyle w:val="100000000000" w:firstRow="1" w:lastRow="0" w:firstColumn="0" w:lastColumn="0" w:oddVBand="0" w:evenVBand="0" w:oddHBand="0" w:evenHBand="0" w:firstRowFirstColumn="0" w:firstRowLastColumn="0" w:lastRowFirstColumn="0" w:lastRowLastColumn="0"/>
+            </w:pPr>
+            <w:r>
+              <w:t>Wat</w:t>
+            </w:r>
+          </w:p>
+        </w:tc>
+        <w:tc>
+          <w:tcPr>
+            <w:tcW w:w="851" w:type="dxa"/>
+          </w:tcPr>
+          <w:p>
+            <w:pPr>
+              <w:cnfStyle w:val="100000000000" w:firstRow="1" w:lastRow="0" w:firstColumn="0" w:lastColumn="0" w:oddVBand="0" w:evenVBand="0" w:oddHBand="0" w:evenHBand="0" w:firstRowFirstColumn="0" w:firstRowLastColumn="0" w:lastRowFirstColumn="0" w:lastRowLastColumn="0"/>
+            </w:pPr>
+            <w:r>
+              <w:t>Wie</w:t>
+            </w:r>
+          </w:p>
+        </w:tc>
+        <w:tc>
+          <w:tcPr>
+            <w:tcW w:w="845" w:type="dxa"/>
+          </w:tcPr>
+          <w:p>
+            <w:pPr>
+              <w:cnfStyle w:val="100000000000" w:firstRow="1" w:lastRow="0" w:firstColumn="0" w:lastColumn="0" w:oddVBand="0" w:evenVBand="0" w:oddHBand="0" w:evenHBand="0" w:firstRowFirstColumn="0" w:firstRowLastColumn="0" w:lastRowFirstColumn="0" w:lastRowLastColumn="0"/>
+            </w:pPr>
+            <w:r>
+              <w:t>Versie</w:t>
+            </w:r>
+          </w:p>
+        </w:tc>
+      </w:tr>
+      <w:tr>
+        <w:trPr>
+          <w:cnfStyle w:val="000000100000" w:firstRow="0" w:lastRow="0" w:firstColumn="0" w:lastColumn="0" w:oddVBand="0" w:evenVBand="0" w:oddHBand="1" w:evenHBand="0" w:firstRowFirstColumn="0" w:firstRowLastColumn="0" w:lastRowFirstColumn="0" w:lastRowLastColumn="0"/>
+        </w:trPr>
+        <w:tc>
+          <w:tcPr>
+            <w:cnfStyle w:val="001000000000" w:firstRow="0" w:lastRow="0" w:firstColumn="1" w:lastColumn="0" w:oddVBand="0" w:evenVBand="0" w:oddHBand="0" w:evenHBand="0" w:firstRowFirstColumn="0" w:firstRowLastColumn="0" w:lastRowFirstColumn="0" w:lastRowLastColumn="0"/>
+            <w:tcW w:w="1271" w:type="dxa"/>
+          </w:tcPr>
+          <w:p>
+            <w:pPr>
+              <w:pStyle w:val="Geenafstand"/>
+            </w:pPr>
+            <w:r>
+              <w:t>04</w:t>
+            </w:r>
+            <w:bookmarkStart w:id="4" w:name="_GoBack"/>
+            <w:bookmarkEnd w:id="4"/>
+            <w:r>
+              <w:t>-10-2016</w:t>
+            </w:r>
+          </w:p>
+        </w:tc>
+        <w:tc>
+          <w:tcPr>
+            <w:tcW w:w="6095" w:type="dxa"/>
+          </w:tcPr>
+          <w:p>
+            <w:pPr>
+              <w:pStyle w:val="Geenafstand"/>
+              <w:cnfStyle w:val="000000100000" w:firstRow="0" w:lastRow="0" w:firstColumn="0" w:lastColumn="0" w:oddVBand="0" w:evenVBand="0" w:oddHBand="1" w:evenHBand="0" w:firstRowFirstColumn="0" w:firstRowLastColumn="0" w:lastRowFirstColumn="0" w:lastRowLastColumn="0"/>
+              <w:rPr>
+                <w:b/>
+              </w:rPr>
+            </w:pPr>
+            <w:r>
+              <w:rPr>
+                <w:b/>
+              </w:rPr>
+              <w:t>Database Onderzoek</w:t>
+            </w:r>
+          </w:p>
+          <w:p>
+            <w:pPr>
+              <w:pStyle w:val="Geenafstand"/>
+              <w:cnfStyle w:val="000000100000" w:firstRow="0" w:lastRow="0" w:firstColumn="0" w:lastColumn="0" w:oddVBand="0" w:evenVBand="0" w:oddHBand="1" w:evenHBand="0" w:firstRowFirstColumn="0" w:firstRowLastColumn="0" w:lastRowFirstColumn="0" w:lastRowLastColumn="0"/>
+            </w:pPr>
+          </w:p>
+          <w:p>
+            <w:pPr>
+              <w:pStyle w:val="Geenafstand"/>
+              <w:cnfStyle w:val="000000100000" w:firstRow="0" w:lastRow="0" w:firstColumn="0" w:lastColumn="0" w:oddVBand="0" w:evenVBand="0" w:oddHBand="1" w:evenHBand="0" w:firstRowFirstColumn="0" w:firstRowLastColumn="0" w:lastRowFirstColumn="0" w:lastRowLastColumn="0"/>
+            </w:pPr>
+            <w:r>
+              <w:t>G</w:t>
+            </w:r>
+            <w:r>
+              <w:t xml:space="preserve">edetailleerde informatie over de </w:t>
+            </w:r>
+            <w:r>
+              <w:t xml:space="preserve">gegevens van </w:t>
+            </w:r>
+            <w:r>
+              <w:t>databases opgezocht, vergeleken en mijn conclusie getrokken van welke database ik zal gaan gebruiken</w:t>
+            </w:r>
+          </w:p>
+        </w:tc>
+        <w:tc>
+          <w:tcPr>
+            <w:tcW w:w="851" w:type="dxa"/>
+          </w:tcPr>
+          <w:p>
+            <w:pPr>
+              <w:pStyle w:val="Geenafstand"/>
+              <w:cnfStyle w:val="000000100000" w:firstRow="0" w:lastRow="0" w:firstColumn="0" w:lastColumn="0" w:oddVBand="0" w:evenVBand="0" w:oddHBand="1" w:evenHBand="0" w:firstRowFirstColumn="0" w:firstRowLastColumn="0" w:lastRowFirstColumn="0" w:lastRowLastColumn="0"/>
+            </w:pPr>
+            <w:r>
+              <w:t>Patrick</w:t>
+            </w:r>
+          </w:p>
+        </w:tc>
+        <w:tc>
+          <w:tcPr>
+            <w:tcW w:w="845" w:type="dxa"/>
+          </w:tcPr>
+          <w:p>
+            <w:pPr>
+              <w:cnfStyle w:val="000000100000" w:firstRow="0" w:lastRow="0" w:firstColumn="0" w:lastColumn="0" w:oddVBand="0" w:evenVBand="0" w:oddHBand="1" w:evenHBand="0" w:firstRowFirstColumn="0" w:firstRowLastColumn="0" w:lastRowFirstColumn="0" w:lastRowLastColumn="0"/>
+            </w:pPr>
+            <w:r>
+              <w:t>1.0.0</w:t>
+            </w:r>
+          </w:p>
+        </w:tc>
+      </w:tr>
+    </w:tbl>
+    <w:p>
+      <w:pPr>
+        <w:pStyle w:val="Geenafstand"/>
+      </w:pPr>
+    </w:p>
     <w:p>
       <w:pPr>
         <w:pStyle w:val="Geenafstand"/>
@@ -6163,7 +6266,7 @@
           <w:rPr>
             <w:noProof/>
           </w:rPr>
-          <w:t>3</w:t>
+          <w:t>2</w:t>
         </w:r>
         <w:r>
           <w:fldChar w:fldCharType="end"/>
@@ -7395,7 +7498,7 @@
 </file>
 
 <file path=customXml/itemProps1.xml><?xml version="1.0" encoding="utf-8"?>
-<ds:datastoreItem xmlns:ds="http://schemas.openxmlformats.org/officeDocument/2006/customXml" ds:itemID="{BCDDE61D-A8FC-412A-84C6-E0B597A7939C}">
+<ds:datastoreItem xmlns:ds="http://schemas.openxmlformats.org/officeDocument/2006/customXml" ds:itemID="{4289B883-8305-43A4-BDF1-4B761A3E6F90}">
   <ds:schemaRefs>
     <ds:schemaRef ds:uri="http://schemas.openxmlformats.org/officeDocument/2006/bibliography"/>
   </ds:schemaRefs>

</xml_diff>

<commit_message>
Database onderzoek, data dictionary en revisies bijgewerkt
</commit_message>
<xml_diff>
--- a/Documentatie/20160924_Batenburg_RevisieDocument_V1-0-0.docx
+++ b/Documentatie/20160924_Batenburg_RevisieDocument_V1-0-0.docx
@@ -23,6 +23,7 @@
           <w:r>
             <w:rPr>
               <w:noProof/>
+              <w:lang w:eastAsia="ja-JP"/>
             </w:rPr>
             <mc:AlternateContent>
               <mc:Choice Requires="wpg">
@@ -3540,6 +3541,7 @@
           <w:r>
             <w:rPr>
               <w:noProof/>
+              <w:lang w:eastAsia="ja-JP"/>
             </w:rPr>
             <mc:AlternateContent>
               <mc:Choice Requires="wps">
@@ -3739,6 +3741,7 @@
           <w:r>
             <w:rPr>
               <w:noProof/>
+              <w:lang w:eastAsia="ja-JP"/>
             </w:rPr>
             <mc:AlternateContent>
               <mc:Choice Requires="wps">
@@ -4034,7 +4037,7 @@
             <w:rPr>
               <w:rFonts w:eastAsiaTheme="minorEastAsia"/>
               <w:noProof/>
-              <w:lang w:eastAsia="nl-NL"/>
+              <w:lang w:eastAsia="ja-JP"/>
             </w:rPr>
           </w:pPr>
           <w:r>
@@ -4046,13 +4049,13 @@
           <w:r>
             <w:fldChar w:fldCharType="separate"/>
           </w:r>
-          <w:hyperlink w:anchor="_Toc462997777" w:history="1">
+          <w:hyperlink w:anchor="_Toc463377936" w:history="1">
             <w:r>
               <w:rPr>
                 <w:rStyle w:val="Hyperlink"/>
                 <w:noProof/>
               </w:rPr>
-              <w:t>Revisies – Android Documentatie</w:t>
+              <w:t>Revisies</w:t>
             </w:r>
             <w:r>
               <w:rPr>
@@ -4073,7 +4076,7 @@
                 <w:noProof/>
                 <w:webHidden/>
               </w:rPr>
-              <w:instrText xml:space="preserve"> PAGEREF _Toc462997777 \h </w:instrText>
+              <w:instrText xml:space="preserve"> PAGEREF _Toc463377936 \h </w:instrText>
             </w:r>
             <w:r>
               <w:rPr>
@@ -4106,23 +4109,21 @@
         </w:p>
         <w:p>
           <w:pPr>
-            <w:pStyle w:val="Inhopg1"/>
+            <w:pStyle w:val="Inhopg2"/>
             <w:tabs>
               <w:tab w:val="right" w:leader="dot" w:pos="9062"/>
             </w:tabs>
             <w:rPr>
-              <w:rFonts w:eastAsiaTheme="minorEastAsia"/>
               <w:noProof/>
-              <w:lang w:eastAsia="nl-NL"/>
             </w:rPr>
           </w:pPr>
-          <w:hyperlink w:anchor="_Toc462997778" w:history="1">
+          <w:hyperlink w:anchor="_Toc463377937" w:history="1">
             <w:r>
               <w:rPr>
                 <w:rStyle w:val="Hyperlink"/>
                 <w:noProof/>
               </w:rPr>
-              <w:t>Revisies – MoSCoW Document</w:t>
+              <w:t>Android Documentatie</w:t>
             </w:r>
             <w:r>
               <w:rPr>
@@ -4143,7 +4144,7 @@
                 <w:noProof/>
                 <w:webHidden/>
               </w:rPr>
-              <w:instrText xml:space="preserve"> PAGEREF _Toc462997778 \h </w:instrText>
+              <w:instrText xml:space="preserve"> PAGEREF _Toc463377937 \h </w:instrText>
             </w:r>
             <w:r>
               <w:rPr>
@@ -4176,23 +4177,21 @@
         </w:p>
         <w:p>
           <w:pPr>
-            <w:pStyle w:val="Inhopg1"/>
+            <w:pStyle w:val="Inhopg2"/>
             <w:tabs>
               <w:tab w:val="right" w:leader="dot" w:pos="9062"/>
             </w:tabs>
             <w:rPr>
-              <w:rFonts w:eastAsiaTheme="minorEastAsia"/>
               <w:noProof/>
-              <w:lang w:eastAsia="nl-NL"/>
             </w:rPr>
           </w:pPr>
-          <w:hyperlink w:anchor="_Toc462997779" w:history="1">
+          <w:hyperlink w:anchor="_Toc463377938" w:history="1">
             <w:r>
               <w:rPr>
                 <w:rStyle w:val="Hyperlink"/>
                 <w:noProof/>
               </w:rPr>
-              <w:t>Revisies – Conventie Rapport</w:t>
+              <w:t>MoSCoW Document</w:t>
             </w:r>
             <w:r>
               <w:rPr>
@@ -4213,7 +4212,7 @@
                 <w:noProof/>
                 <w:webHidden/>
               </w:rPr>
-              <w:instrText xml:space="preserve"> PAGEREF _Toc462997779 \h </w:instrText>
+              <w:instrText xml:space="preserve"> PAGEREF _Toc463377938 \h </w:instrText>
             </w:r>
             <w:r>
               <w:rPr>
@@ -4246,23 +4245,21 @@
         </w:p>
         <w:p>
           <w:pPr>
-            <w:pStyle w:val="Inhopg1"/>
+            <w:pStyle w:val="Inhopg2"/>
             <w:tabs>
               <w:tab w:val="right" w:leader="dot" w:pos="9062"/>
             </w:tabs>
             <w:rPr>
-              <w:rFonts w:eastAsiaTheme="minorEastAsia"/>
               <w:noProof/>
-              <w:lang w:eastAsia="nl-NL"/>
             </w:rPr>
           </w:pPr>
-          <w:hyperlink w:anchor="_Toc462997780" w:history="1">
+          <w:hyperlink w:anchor="_Toc463377939" w:history="1">
             <w:r>
               <w:rPr>
                 <w:rStyle w:val="Hyperlink"/>
                 <w:noProof/>
               </w:rPr>
-              <w:t>Revisies – Design UI</w:t>
+              <w:t>Conventie Rapport</w:t>
             </w:r>
             <w:r>
               <w:rPr>
@@ -4283,7 +4280,279 @@
                 <w:noProof/>
                 <w:webHidden/>
               </w:rPr>
-              <w:instrText xml:space="preserve"> PAGEREF _Toc462997780 \h </w:instrText>
+              <w:instrText xml:space="preserve"> PAGEREF _Toc463377939 \h </w:instrText>
+            </w:r>
+            <w:r>
+              <w:rPr>
+                <w:noProof/>
+                <w:webHidden/>
+              </w:rPr>
+            </w:r>
+            <w:r>
+              <w:rPr>
+                <w:noProof/>
+                <w:webHidden/>
+              </w:rPr>
+              <w:fldChar w:fldCharType="separate"/>
+            </w:r>
+            <w:r>
+              <w:rPr>
+                <w:noProof/>
+                <w:webHidden/>
+              </w:rPr>
+              <w:t>2</w:t>
+            </w:r>
+            <w:r>
+              <w:rPr>
+                <w:noProof/>
+                <w:webHidden/>
+              </w:rPr>
+              <w:fldChar w:fldCharType="end"/>
+            </w:r>
+          </w:hyperlink>
+        </w:p>
+        <w:p>
+          <w:pPr>
+            <w:pStyle w:val="Inhopg2"/>
+            <w:tabs>
+              <w:tab w:val="right" w:leader="dot" w:pos="9062"/>
+            </w:tabs>
+            <w:rPr>
+              <w:noProof/>
+            </w:rPr>
+          </w:pPr>
+          <w:hyperlink w:anchor="_Toc463377940" w:history="1">
+            <w:r>
+              <w:rPr>
+                <w:rStyle w:val="Hyperlink"/>
+                <w:noProof/>
+              </w:rPr>
+              <w:t>Design UI</w:t>
+            </w:r>
+            <w:r>
+              <w:rPr>
+                <w:noProof/>
+                <w:webHidden/>
+              </w:rPr>
+              <w:tab/>
+            </w:r>
+            <w:r>
+              <w:rPr>
+                <w:noProof/>
+                <w:webHidden/>
+              </w:rPr>
+              <w:fldChar w:fldCharType="begin"/>
+            </w:r>
+            <w:r>
+              <w:rPr>
+                <w:noProof/>
+                <w:webHidden/>
+              </w:rPr>
+              <w:instrText xml:space="preserve"> PAGEREF _Toc463377940 \h </w:instrText>
+            </w:r>
+            <w:r>
+              <w:rPr>
+                <w:noProof/>
+                <w:webHidden/>
+              </w:rPr>
+            </w:r>
+            <w:r>
+              <w:rPr>
+                <w:noProof/>
+                <w:webHidden/>
+              </w:rPr>
+              <w:fldChar w:fldCharType="separate"/>
+            </w:r>
+            <w:r>
+              <w:rPr>
+                <w:noProof/>
+                <w:webHidden/>
+              </w:rPr>
+              <w:t>3</w:t>
+            </w:r>
+            <w:r>
+              <w:rPr>
+                <w:noProof/>
+                <w:webHidden/>
+              </w:rPr>
+              <w:fldChar w:fldCharType="end"/>
+            </w:r>
+          </w:hyperlink>
+        </w:p>
+        <w:p>
+          <w:pPr>
+            <w:pStyle w:val="Inhopg2"/>
+            <w:tabs>
+              <w:tab w:val="right" w:leader="dot" w:pos="9062"/>
+            </w:tabs>
+            <w:rPr>
+              <w:noProof/>
+            </w:rPr>
+          </w:pPr>
+          <w:hyperlink w:anchor="_Toc463377941" w:history="1">
+            <w:r>
+              <w:rPr>
+                <w:rStyle w:val="Hyperlink"/>
+                <w:noProof/>
+              </w:rPr>
+              <w:t>Databasenormalisatie Document</w:t>
+            </w:r>
+            <w:r>
+              <w:rPr>
+                <w:noProof/>
+                <w:webHidden/>
+              </w:rPr>
+              <w:tab/>
+            </w:r>
+            <w:r>
+              <w:rPr>
+                <w:noProof/>
+                <w:webHidden/>
+              </w:rPr>
+              <w:fldChar w:fldCharType="begin"/>
+            </w:r>
+            <w:r>
+              <w:rPr>
+                <w:noProof/>
+                <w:webHidden/>
+              </w:rPr>
+              <w:instrText xml:space="preserve"> PAGEREF _Toc463377941 \h </w:instrText>
+            </w:r>
+            <w:r>
+              <w:rPr>
+                <w:noProof/>
+                <w:webHidden/>
+              </w:rPr>
+            </w:r>
+            <w:r>
+              <w:rPr>
+                <w:noProof/>
+                <w:webHidden/>
+              </w:rPr>
+              <w:fldChar w:fldCharType="separate"/>
+            </w:r>
+            <w:r>
+              <w:rPr>
+                <w:noProof/>
+                <w:webHidden/>
+              </w:rPr>
+              <w:t>3</w:t>
+            </w:r>
+            <w:r>
+              <w:rPr>
+                <w:noProof/>
+                <w:webHidden/>
+              </w:rPr>
+              <w:fldChar w:fldCharType="end"/>
+            </w:r>
+          </w:hyperlink>
+        </w:p>
+        <w:p>
+          <w:pPr>
+            <w:pStyle w:val="Inhopg2"/>
+            <w:tabs>
+              <w:tab w:val="right" w:leader="dot" w:pos="9062"/>
+            </w:tabs>
+            <w:rPr>
+              <w:noProof/>
+            </w:rPr>
+          </w:pPr>
+          <w:hyperlink w:anchor="_Toc463377942" w:history="1">
+            <w:r>
+              <w:rPr>
+                <w:rStyle w:val="Hyperlink"/>
+                <w:noProof/>
+              </w:rPr>
+              <w:t>Data Dictionary</w:t>
+            </w:r>
+            <w:r>
+              <w:rPr>
+                <w:noProof/>
+                <w:webHidden/>
+              </w:rPr>
+              <w:tab/>
+            </w:r>
+            <w:r>
+              <w:rPr>
+                <w:noProof/>
+                <w:webHidden/>
+              </w:rPr>
+              <w:fldChar w:fldCharType="begin"/>
+            </w:r>
+            <w:r>
+              <w:rPr>
+                <w:noProof/>
+                <w:webHidden/>
+              </w:rPr>
+              <w:instrText xml:space="preserve"> PAGEREF _Toc463377942 \h </w:instrText>
+            </w:r>
+            <w:r>
+              <w:rPr>
+                <w:noProof/>
+                <w:webHidden/>
+              </w:rPr>
+            </w:r>
+            <w:r>
+              <w:rPr>
+                <w:noProof/>
+                <w:webHidden/>
+              </w:rPr>
+              <w:fldChar w:fldCharType="separate"/>
+            </w:r>
+            <w:r>
+              <w:rPr>
+                <w:noProof/>
+                <w:webHidden/>
+              </w:rPr>
+              <w:t>3</w:t>
+            </w:r>
+            <w:r>
+              <w:rPr>
+                <w:noProof/>
+                <w:webHidden/>
+              </w:rPr>
+              <w:fldChar w:fldCharType="end"/>
+            </w:r>
+          </w:hyperlink>
+        </w:p>
+        <w:p>
+          <w:pPr>
+            <w:pStyle w:val="Inhopg2"/>
+            <w:tabs>
+              <w:tab w:val="right" w:leader="dot" w:pos="9062"/>
+            </w:tabs>
+            <w:rPr>
+              <w:noProof/>
+            </w:rPr>
+          </w:pPr>
+          <w:hyperlink w:anchor="_Toc463377943" w:history="1">
+            <w:r>
+              <w:rPr>
+                <w:rStyle w:val="Hyperlink"/>
+                <w:noProof/>
+              </w:rPr>
+              <w:t>Database Onderzoek</w:t>
+            </w:r>
+            <w:r>
+              <w:rPr>
+                <w:noProof/>
+                <w:webHidden/>
+              </w:rPr>
+              <w:tab/>
+            </w:r>
+            <w:r>
+              <w:rPr>
+                <w:noProof/>
+                <w:webHidden/>
+              </w:rPr>
+              <w:fldChar w:fldCharType="begin"/>
+            </w:r>
+            <w:r>
+              <w:rPr>
+                <w:noProof/>
+                <w:webHidden/>
+              </w:rPr>
+              <w:instrText xml:space="preserve"> PAGEREF _Toc463377943 \h </w:instrText>
             </w:r>
             <w:r>
               <w:rPr>
@@ -4334,453 +4603,20 @@
       <w:pPr>
         <w:pStyle w:val="Kop1"/>
       </w:pPr>
-      <w:bookmarkStart w:id="0" w:name="_Toc462997777"/>
+      <w:bookmarkStart w:id="0" w:name="_Toc463377936"/>
       <w:r>
         <w:lastRenderedPageBreak/>
         <w:t>Revisies</w:t>
       </w:r>
+      <w:bookmarkEnd w:id="0"/>
     </w:p>
     <w:p>
       <w:pPr>
         <w:pStyle w:val="Kop2"/>
       </w:pPr>
+      <w:bookmarkStart w:id="1" w:name="_Toc463377937"/>
       <w:r>
         <w:t>Android Documentatie</w:t>
-      </w:r>
-      <w:bookmarkEnd w:id="0"/>
-    </w:p>
-    <w:tbl>
-      <w:tblPr>
-        <w:tblStyle w:val="Rastertabel4-Accent5"/>
-        <w:tblW w:w="0" w:type="auto"/>
-        <w:tblLook w:val="04A0" w:firstRow="1" w:lastRow="0" w:firstColumn="1" w:lastColumn="0" w:noHBand="0" w:noVBand="1"/>
-      </w:tblPr>
-      <w:tblGrid>
-        <w:gridCol w:w="1271"/>
-        <w:gridCol w:w="6095"/>
-        <w:gridCol w:w="851"/>
-        <w:gridCol w:w="845"/>
-      </w:tblGrid>
-      <w:tr>
-        <w:trPr>
-          <w:cnfStyle w:val="100000000000" w:firstRow="1" w:lastRow="0" w:firstColumn="0" w:lastColumn="0" w:oddVBand="0" w:evenVBand="0" w:oddHBand="0" w:evenHBand="0" w:firstRowFirstColumn="0" w:firstRowLastColumn="0" w:lastRowFirstColumn="0" w:lastRowLastColumn="0"/>
-        </w:trPr>
-        <w:tc>
-          <w:tcPr>
-            <w:cnfStyle w:val="001000000000" w:firstRow="0" w:lastRow="0" w:firstColumn="1" w:lastColumn="0" w:oddVBand="0" w:evenVBand="0" w:oddHBand="0" w:evenHBand="0" w:firstRowFirstColumn="0" w:firstRowLastColumn="0" w:lastRowFirstColumn="0" w:lastRowLastColumn="0"/>
-            <w:tcW w:w="1271" w:type="dxa"/>
-          </w:tcPr>
-          <w:p>
-            <w:r>
-              <w:t>Datum</w:t>
-            </w:r>
-          </w:p>
-        </w:tc>
-        <w:tc>
-          <w:tcPr>
-            <w:tcW w:w="6095" w:type="dxa"/>
-          </w:tcPr>
-          <w:p>
-            <w:pPr>
-              <w:cnfStyle w:val="100000000000" w:firstRow="1" w:lastRow="0" w:firstColumn="0" w:lastColumn="0" w:oddVBand="0" w:evenVBand="0" w:oddHBand="0" w:evenHBand="0" w:firstRowFirstColumn="0" w:firstRowLastColumn="0" w:lastRowFirstColumn="0" w:lastRowLastColumn="0"/>
-            </w:pPr>
-            <w:r>
-              <w:t>Wat</w:t>
-            </w:r>
-          </w:p>
-        </w:tc>
-        <w:tc>
-          <w:tcPr>
-            <w:tcW w:w="851" w:type="dxa"/>
-          </w:tcPr>
-          <w:p>
-            <w:pPr>
-              <w:cnfStyle w:val="100000000000" w:firstRow="1" w:lastRow="0" w:firstColumn="0" w:lastColumn="0" w:oddVBand="0" w:evenVBand="0" w:oddHBand="0" w:evenHBand="0" w:firstRowFirstColumn="0" w:firstRowLastColumn="0" w:lastRowFirstColumn="0" w:lastRowLastColumn="0"/>
-            </w:pPr>
-            <w:r>
-              <w:t>Wie</w:t>
-            </w:r>
-          </w:p>
-        </w:tc>
-        <w:tc>
-          <w:tcPr>
-            <w:tcW w:w="845" w:type="dxa"/>
-          </w:tcPr>
-          <w:p>
-            <w:pPr>
-              <w:cnfStyle w:val="100000000000" w:firstRow="1" w:lastRow="0" w:firstColumn="0" w:lastColumn="0" w:oddVBand="0" w:evenVBand="0" w:oddHBand="0" w:evenHBand="0" w:firstRowFirstColumn="0" w:firstRowLastColumn="0" w:lastRowFirstColumn="0" w:lastRowLastColumn="0"/>
-            </w:pPr>
-            <w:r>
-              <w:t>Versie</w:t>
-            </w:r>
-          </w:p>
-        </w:tc>
-      </w:tr>
-      <w:tr>
-        <w:trPr>
-          <w:cnfStyle w:val="000000100000" w:firstRow="0" w:lastRow="0" w:firstColumn="0" w:lastColumn="0" w:oddVBand="0" w:evenVBand="0" w:oddHBand="1" w:evenHBand="0" w:firstRowFirstColumn="0" w:firstRowLastColumn="0" w:lastRowFirstColumn="0" w:lastRowLastColumn="0"/>
-        </w:trPr>
-        <w:tc>
-          <w:tcPr>
-            <w:cnfStyle w:val="001000000000" w:firstRow="0" w:lastRow="0" w:firstColumn="1" w:lastColumn="0" w:oddVBand="0" w:evenVBand="0" w:oddHBand="0" w:evenHBand="0" w:firstRowFirstColumn="0" w:firstRowLastColumn="0" w:lastRowFirstColumn="0" w:lastRowLastColumn="0"/>
-            <w:tcW w:w="1271" w:type="dxa"/>
-          </w:tcPr>
-          <w:p>
-            <w:r>
-              <w:t>16-09-2016</w:t>
-            </w:r>
-          </w:p>
-        </w:tc>
-        <w:tc>
-          <w:tcPr>
-            <w:tcW w:w="6095" w:type="dxa"/>
-          </w:tcPr>
-          <w:p>
-            <w:pPr>
-              <w:cnfStyle w:val="000000100000" w:firstRow="0" w:lastRow="0" w:firstColumn="0" w:lastColumn="0" w:oddVBand="0" w:evenVBand="0" w:oddHBand="1" w:evenHBand="0" w:firstRowFirstColumn="0" w:firstRowLastColumn="0" w:lastRowFirstColumn="0" w:lastRowLastColumn="0"/>
-              <w:rPr>
-                <w:b/>
-              </w:rPr>
-            </w:pPr>
-            <w:r>
-              <w:rPr>
-                <w:b/>
-              </w:rPr>
-              <w:t>Android D</w:t>
-            </w:r>
-            <w:r>
-              <w:rPr>
-                <w:b/>
-              </w:rPr>
-              <w:t>ocumentatie</w:t>
-            </w:r>
-          </w:p>
-          <w:p>
-            <w:pPr>
-              <w:cnfStyle w:val="000000100000" w:firstRow="0" w:lastRow="0" w:firstColumn="0" w:lastColumn="0" w:oddVBand="0" w:evenVBand="0" w:oddHBand="1" w:evenHBand="0" w:firstRowFirstColumn="0" w:firstRowLastColumn="0" w:lastRowFirstColumn="0" w:lastRowLastColumn="0"/>
-            </w:pPr>
-          </w:p>
-          <w:p>
-            <w:pPr>
-              <w:cnfStyle w:val="000000100000" w:firstRow="0" w:lastRow="0" w:firstColumn="0" w:lastColumn="0" w:oddVBand="0" w:evenVBand="0" w:oddHBand="1" w:evenHBand="0" w:firstRowFirstColumn="0" w:firstRowLastColumn="0" w:lastRowFirstColumn="0" w:lastRowLastColumn="0"/>
-            </w:pPr>
-            <w:r>
-              <w:t>Begin gemaakt met de Android documentatie en opmaak van het document.</w:t>
-            </w:r>
-          </w:p>
-        </w:tc>
-        <w:tc>
-          <w:tcPr>
-            <w:tcW w:w="851" w:type="dxa"/>
-          </w:tcPr>
-          <w:p>
-            <w:pPr>
-              <w:cnfStyle w:val="000000100000" w:firstRow="0" w:lastRow="0" w:firstColumn="0" w:lastColumn="0" w:oddVBand="0" w:evenVBand="0" w:oddHBand="1" w:evenHBand="0" w:firstRowFirstColumn="0" w:firstRowLastColumn="0" w:lastRowFirstColumn="0" w:lastRowLastColumn="0"/>
-            </w:pPr>
-            <w:r>
-              <w:t>Patrick</w:t>
-            </w:r>
-          </w:p>
-        </w:tc>
-        <w:tc>
-          <w:tcPr>
-            <w:tcW w:w="845" w:type="dxa"/>
-          </w:tcPr>
-          <w:p>
-            <w:pPr>
-              <w:cnfStyle w:val="000000100000" w:firstRow="0" w:lastRow="0" w:firstColumn="0" w:lastColumn="0" w:oddVBand="0" w:evenVBand="0" w:oddHBand="1" w:evenHBand="0" w:firstRowFirstColumn="0" w:firstRowLastColumn="0" w:lastRowFirstColumn="0" w:lastRowLastColumn="0"/>
-            </w:pPr>
-            <w:r>
-              <w:t>0.</w:t>
-            </w:r>
-            <w:r>
-              <w:t>1</w:t>
-            </w:r>
-            <w:r>
-              <w:t>.</w:t>
-            </w:r>
-            <w:r>
-              <w:t>0</w:t>
-            </w:r>
-          </w:p>
-        </w:tc>
-      </w:tr>
-      <w:tr>
-        <w:tc>
-          <w:tcPr>
-            <w:cnfStyle w:val="001000000000" w:firstRow="0" w:lastRow="0" w:firstColumn="1" w:lastColumn="0" w:oddVBand="0" w:evenVBand="0" w:oddHBand="0" w:evenHBand="0" w:firstRowFirstColumn="0" w:firstRowLastColumn="0" w:lastRowFirstColumn="0" w:lastRowLastColumn="0"/>
-            <w:tcW w:w="1271" w:type="dxa"/>
-          </w:tcPr>
-          <w:p>
-            <w:r>
-              <w:t>20-09-2016</w:t>
-            </w:r>
-          </w:p>
-        </w:tc>
-        <w:tc>
-          <w:tcPr>
-            <w:tcW w:w="6095" w:type="dxa"/>
-          </w:tcPr>
-          <w:p>
-            <w:pPr>
-              <w:cnfStyle w:val="000000000000" w:firstRow="0" w:lastRow="0" w:firstColumn="0" w:lastColumn="0" w:oddVBand="0" w:evenVBand="0" w:oddHBand="0" w:evenHBand="0" w:firstRowFirstColumn="0" w:firstRowLastColumn="0" w:lastRowFirstColumn="0" w:lastRowLastColumn="0"/>
-              <w:rPr>
-                <w:b/>
-              </w:rPr>
-            </w:pPr>
-            <w:r>
-              <w:rPr>
-                <w:b/>
-              </w:rPr>
-              <w:t>Android D</w:t>
-            </w:r>
-            <w:r>
-              <w:rPr>
-                <w:b/>
-              </w:rPr>
-              <w:t>ocumentatie</w:t>
-            </w:r>
-          </w:p>
-          <w:p>
-            <w:pPr>
-              <w:cnfStyle w:val="000000000000" w:firstRow="0" w:lastRow="0" w:firstColumn="0" w:lastColumn="0" w:oddVBand="0" w:evenVBand="0" w:oddHBand="0" w:evenHBand="0" w:firstRowFirstColumn="0" w:firstRowLastColumn="0" w:lastRowFirstColumn="0" w:lastRowLastColumn="0"/>
-            </w:pPr>
-          </w:p>
-          <w:p>
-            <w:pPr>
-              <w:cnfStyle w:val="000000000000" w:firstRow="0" w:lastRow="0" w:firstColumn="0" w:lastColumn="0" w:oddVBand="0" w:evenVBand="0" w:oddHBand="0" w:evenHBand="0" w:firstRowFirstColumn="0" w:firstRowLastColumn="0" w:lastRowFirstColumn="0" w:lastRowLastColumn="0"/>
-            </w:pPr>
-            <w:r>
-              <w:t>Android 4.0 en 4.4 onderzocht en daar mee de documentatie bijstellen.</w:t>
-            </w:r>
-          </w:p>
-        </w:tc>
-        <w:tc>
-          <w:tcPr>
-            <w:tcW w:w="851" w:type="dxa"/>
-          </w:tcPr>
-          <w:p>
-            <w:pPr>
-              <w:cnfStyle w:val="000000000000" w:firstRow="0" w:lastRow="0" w:firstColumn="0" w:lastColumn="0" w:oddVBand="0" w:evenVBand="0" w:oddHBand="0" w:evenHBand="0" w:firstRowFirstColumn="0" w:firstRowLastColumn="0" w:lastRowFirstColumn="0" w:lastRowLastColumn="0"/>
-            </w:pPr>
-            <w:r>
-              <w:t>Patrick</w:t>
-            </w:r>
-          </w:p>
-        </w:tc>
-        <w:tc>
-          <w:tcPr>
-            <w:tcW w:w="845" w:type="dxa"/>
-          </w:tcPr>
-          <w:p>
-            <w:pPr>
-              <w:cnfStyle w:val="000000000000" w:firstRow="0" w:lastRow="0" w:firstColumn="0" w:lastColumn="0" w:oddVBand="0" w:evenVBand="0" w:oddHBand="0" w:evenHBand="0" w:firstRowFirstColumn="0" w:firstRowLastColumn="0" w:lastRowFirstColumn="0" w:lastRowLastColumn="0"/>
-            </w:pPr>
-            <w:r>
-              <w:t>0.</w:t>
-            </w:r>
-            <w:r>
-              <w:t>3</w:t>
-            </w:r>
-            <w:r>
-              <w:t>.</w:t>
-            </w:r>
-            <w:r>
-              <w:t>0</w:t>
-            </w:r>
-          </w:p>
-        </w:tc>
-      </w:tr>
-      <w:tr>
-        <w:trPr>
-          <w:cnfStyle w:val="000000100000" w:firstRow="0" w:lastRow="0" w:firstColumn="0" w:lastColumn="0" w:oddVBand="0" w:evenVBand="0" w:oddHBand="1" w:evenHBand="0" w:firstRowFirstColumn="0" w:firstRowLastColumn="0" w:lastRowFirstColumn="0" w:lastRowLastColumn="0"/>
-        </w:trPr>
-        <w:tc>
-          <w:tcPr>
-            <w:cnfStyle w:val="001000000000" w:firstRow="0" w:lastRow="0" w:firstColumn="1" w:lastColumn="0" w:oddVBand="0" w:evenVBand="0" w:oddHBand="0" w:evenHBand="0" w:firstRowFirstColumn="0" w:firstRowLastColumn="0" w:lastRowFirstColumn="0" w:lastRowLastColumn="0"/>
-            <w:tcW w:w="1271" w:type="dxa"/>
-          </w:tcPr>
-          <w:p>
-            <w:r>
-              <w:t>21-09-2016</w:t>
-            </w:r>
-          </w:p>
-        </w:tc>
-        <w:tc>
-          <w:tcPr>
-            <w:tcW w:w="6095" w:type="dxa"/>
-          </w:tcPr>
-          <w:p>
-            <w:pPr>
-              <w:cnfStyle w:val="000000100000" w:firstRow="0" w:lastRow="0" w:firstColumn="0" w:lastColumn="0" w:oddVBand="0" w:evenVBand="0" w:oddHBand="1" w:evenHBand="0" w:firstRowFirstColumn="0" w:firstRowLastColumn="0" w:lastRowFirstColumn="0" w:lastRowLastColumn="0"/>
-              <w:rPr>
-                <w:b/>
-              </w:rPr>
-            </w:pPr>
-            <w:r>
-              <w:rPr>
-                <w:b/>
-              </w:rPr>
-              <w:t>Android D</w:t>
-            </w:r>
-            <w:r>
-              <w:rPr>
-                <w:b/>
-              </w:rPr>
-              <w:t>ocumentatie</w:t>
-            </w:r>
-          </w:p>
-          <w:p>
-            <w:pPr>
-              <w:cnfStyle w:val="000000100000" w:firstRow="0" w:lastRow="0" w:firstColumn="0" w:lastColumn="0" w:oddVBand="0" w:evenVBand="0" w:oddHBand="1" w:evenHBand="0" w:firstRowFirstColumn="0" w:firstRowLastColumn="0" w:lastRowFirstColumn="0" w:lastRowLastColumn="0"/>
-            </w:pPr>
-          </w:p>
-          <w:p>
-            <w:pPr>
-              <w:cnfStyle w:val="000000100000" w:firstRow="0" w:lastRow="0" w:firstColumn="0" w:lastColumn="0" w:oddVBand="0" w:evenVBand="0" w:oddHBand="1" w:evenHBand="0" w:firstRowFirstColumn="0" w:firstRowLastColumn="0" w:lastRowFirstColumn="0" w:lastRowLastColumn="0"/>
-            </w:pPr>
-            <w:r>
-              <w:t>Android 5.0 en 6.0 onderzocht en daar mee de documentatie bijstellen.</w:t>
-            </w:r>
-          </w:p>
-        </w:tc>
-        <w:tc>
-          <w:tcPr>
-            <w:tcW w:w="851" w:type="dxa"/>
-          </w:tcPr>
-          <w:p>
-            <w:pPr>
-              <w:cnfStyle w:val="000000100000" w:firstRow="0" w:lastRow="0" w:firstColumn="0" w:lastColumn="0" w:oddVBand="0" w:evenVBand="0" w:oddHBand="1" w:evenHBand="0" w:firstRowFirstColumn="0" w:firstRowLastColumn="0" w:lastRowFirstColumn="0" w:lastRowLastColumn="0"/>
-            </w:pPr>
-            <w:r>
-              <w:t>Patrick</w:t>
-            </w:r>
-          </w:p>
-        </w:tc>
-        <w:tc>
-          <w:tcPr>
-            <w:tcW w:w="845" w:type="dxa"/>
-          </w:tcPr>
-          <w:p>
-            <w:pPr>
-              <w:cnfStyle w:val="000000100000" w:firstRow="0" w:lastRow="0" w:firstColumn="0" w:lastColumn="0" w:oddVBand="0" w:evenVBand="0" w:oddHBand="1" w:evenHBand="0" w:firstRowFirstColumn="0" w:firstRowLastColumn="0" w:lastRowFirstColumn="0" w:lastRowLastColumn="0"/>
-            </w:pPr>
-            <w:r>
-              <w:t>0.</w:t>
-            </w:r>
-            <w:r>
-              <w:t>6</w:t>
-            </w:r>
-            <w:r>
-              <w:t>.</w:t>
-            </w:r>
-            <w:r>
-              <w:t>0</w:t>
-            </w:r>
-          </w:p>
-        </w:tc>
-      </w:tr>
-      <w:tr>
-        <w:tc>
-          <w:tcPr>
-            <w:cnfStyle w:val="001000000000" w:firstRow="0" w:lastRow="0" w:firstColumn="1" w:lastColumn="0" w:oddVBand="0" w:evenVBand="0" w:oddHBand="0" w:evenHBand="0" w:firstRowFirstColumn="0" w:firstRowLastColumn="0" w:lastRowFirstColumn="0" w:lastRowLastColumn="0"/>
-            <w:tcW w:w="1271" w:type="dxa"/>
-          </w:tcPr>
-          <w:p>
-            <w:r>
-              <w:t>22-09-2016</w:t>
-            </w:r>
-          </w:p>
-        </w:tc>
-        <w:tc>
-          <w:tcPr>
-            <w:tcW w:w="6095" w:type="dxa"/>
-          </w:tcPr>
-          <w:p>
-            <w:pPr>
-              <w:cnfStyle w:val="000000000000" w:firstRow="0" w:lastRow="0" w:firstColumn="0" w:lastColumn="0" w:oddVBand="0" w:evenVBand="0" w:oddHBand="0" w:evenHBand="0" w:firstRowFirstColumn="0" w:firstRowLastColumn="0" w:lastRowFirstColumn="0" w:lastRowLastColumn="0"/>
-              <w:rPr>
-                <w:b/>
-              </w:rPr>
-            </w:pPr>
-            <w:r>
-              <w:rPr>
-                <w:b/>
-              </w:rPr>
-              <w:t>Android D</w:t>
-            </w:r>
-            <w:r>
-              <w:rPr>
-                <w:b/>
-              </w:rPr>
-              <w:t>ocumentatie</w:t>
-            </w:r>
-          </w:p>
-          <w:p>
-            <w:pPr>
-              <w:cnfStyle w:val="000000000000" w:firstRow="0" w:lastRow="0" w:firstColumn="0" w:lastColumn="0" w:oddVBand="0" w:evenVBand="0" w:oddHBand="0" w:evenHBand="0" w:firstRowFirstColumn="0" w:firstRowLastColumn="0" w:lastRowFirstColumn="0" w:lastRowLastColumn="0"/>
-            </w:pPr>
-          </w:p>
-          <w:p>
-            <w:pPr>
-              <w:cnfStyle w:val="000000000000" w:firstRow="0" w:lastRow="0" w:firstColumn="0" w:lastColumn="0" w:oddVBand="0" w:evenVBand="0" w:oddHBand="0" w:evenHBand="0" w:firstRowFirstColumn="0" w:firstRowLastColumn="0" w:lastRowFirstColumn="0" w:lastRowLastColumn="0"/>
-            </w:pPr>
-            <w:r>
-              <w:t xml:space="preserve">Android 6.0 en 7.0 onderzocht en daar mee de documentatie  </w:t>
-            </w:r>
-            <w:r>
-              <w:t>bijstellen</w:t>
-            </w:r>
-            <w:r>
-              <w:t>.</w:t>
-            </w:r>
-          </w:p>
-        </w:tc>
-        <w:tc>
-          <w:tcPr>
-            <w:tcW w:w="851" w:type="dxa"/>
-          </w:tcPr>
-          <w:p>
-            <w:pPr>
-              <w:cnfStyle w:val="000000000000" w:firstRow="0" w:lastRow="0" w:firstColumn="0" w:lastColumn="0" w:oddVBand="0" w:evenVBand="0" w:oddHBand="0" w:evenHBand="0" w:firstRowFirstColumn="0" w:firstRowLastColumn="0" w:lastRowFirstColumn="0" w:lastRowLastColumn="0"/>
-            </w:pPr>
-            <w:r>
-              <w:t>Patrick</w:t>
-            </w:r>
-          </w:p>
-        </w:tc>
-        <w:tc>
-          <w:tcPr>
-            <w:tcW w:w="845" w:type="dxa"/>
-          </w:tcPr>
-          <w:p>
-            <w:pPr>
-              <w:cnfStyle w:val="000000000000" w:firstRow="0" w:lastRow="0" w:firstColumn="0" w:lastColumn="0" w:oddVBand="0" w:evenVBand="0" w:oddHBand="0" w:evenHBand="0" w:firstRowFirstColumn="0" w:firstRowLastColumn="0" w:lastRowFirstColumn="0" w:lastRowLastColumn="0"/>
-            </w:pPr>
-            <w:r>
-              <w:t>1.0.0</w:t>
-            </w:r>
-          </w:p>
-        </w:tc>
-      </w:tr>
-    </w:tbl>
-    <w:p>
-      <w:pPr>
-        <w:pStyle w:val="Geenafstand"/>
-      </w:pPr>
-    </w:p>
-    <w:p>
-      <w:pPr>
-        <w:pStyle w:val="Geenafstand"/>
-      </w:pPr>
-    </w:p>
-    <w:p>
-      <w:pPr>
-        <w:pStyle w:val="Kop2"/>
-      </w:pPr>
-      <w:bookmarkStart w:id="1" w:name="_Toc462997778"/>
-      <w:r>
-        <w:t>MoSCoW Document</w:t>
       </w:r>
       <w:bookmarkEnd w:id="1"/>
     </w:p>
@@ -4862,7 +4698,7 @@
           </w:tcPr>
           <w:p>
             <w:r>
-              <w:t>23-09-2016</w:t>
+              <w:t>16-09-2016</w:t>
             </w:r>
           </w:p>
         </w:tc>
@@ -4881,15 +4717,18 @@
               <w:rPr>
                 <w:b/>
               </w:rPr>
-              <w:t>MoSCoW Document</w:t>
+              <w:t>Android D</w:t>
+            </w:r>
+            <w:r>
+              <w:rPr>
+                <w:b/>
+              </w:rPr>
+              <w:t>ocumentatie</w:t>
             </w:r>
           </w:p>
           <w:p>
             <w:pPr>
               <w:cnfStyle w:val="000000100000" w:firstRow="0" w:lastRow="0" w:firstColumn="0" w:lastColumn="0" w:oddVBand="0" w:evenVBand="0" w:oddHBand="1" w:evenHBand="0" w:firstRowFirstColumn="0" w:firstRowLastColumn="0" w:lastRowFirstColumn="0" w:lastRowLastColumn="0"/>
-              <w:rPr>
-                <w:b/>
-              </w:rPr>
             </w:pPr>
           </w:p>
           <w:p>
@@ -4897,7 +4736,7 @@
               <w:cnfStyle w:val="000000100000" w:firstRow="0" w:lastRow="0" w:firstColumn="0" w:lastColumn="0" w:oddVBand="0" w:evenVBand="0" w:oddHBand="1" w:evenHBand="0" w:firstRowFirstColumn="0" w:firstRowLastColumn="0" w:lastRowFirstColumn="0" w:lastRowLastColumn="0"/>
             </w:pPr>
             <w:r>
-              <w:t>Gegevens in het klad op een rij gezet voor de functionaliteit waar aan de app moet voldoen en waar hij aan mag voldoen.</w:t>
+              <w:t>Begin gemaakt met de Android documentatie en opmaak van het document.</w:t>
             </w:r>
           </w:p>
         </w:tc>
@@ -4923,7 +4762,16 @@
               <w:cnfStyle w:val="000000100000" w:firstRow="0" w:lastRow="0" w:firstColumn="0" w:lastColumn="0" w:oddVBand="0" w:evenVBand="0" w:oddHBand="1" w:evenHBand="0" w:firstRowFirstColumn="0" w:firstRowLastColumn="0" w:lastRowFirstColumn="0" w:lastRowLastColumn="0"/>
             </w:pPr>
             <w:r>
-              <w:t>0.0.1</w:t>
+              <w:t>0.</w:t>
+            </w:r>
+            <w:r>
+              <w:t>1</w:t>
+            </w:r>
+            <w:r>
+              <w:t>.</w:t>
+            </w:r>
+            <w:r>
+              <w:t>0</w:t>
             </w:r>
           </w:p>
         </w:tc>
@@ -4936,7 +4784,7 @@
           </w:tcPr>
           <w:p>
             <w:r>
-              <w:t>28-09-2016</w:t>
+              <w:t>20-09-2016</w:t>
             </w:r>
           </w:p>
         </w:tc>
@@ -4955,17 +4803,170 @@
               <w:rPr>
                 <w:b/>
               </w:rPr>
-              <w:t>MoSCoW Document</w:t>
+              <w:t>Android D</w:t>
+            </w:r>
+            <w:r>
+              <w:rPr>
+                <w:b/>
+              </w:rPr>
+              <w:t>ocumentatie</w:t>
             </w:r>
           </w:p>
           <w:p>
             <w:pPr>
               <w:cnfStyle w:val="000000000000" w:firstRow="0" w:lastRow="0" w:firstColumn="0" w:lastColumn="0" w:oddVBand="0" w:evenVBand="0" w:oddHBand="0" w:evenHBand="0" w:firstRowFirstColumn="0" w:firstRowLastColumn="0" w:lastRowFirstColumn="0" w:lastRowLastColumn="0"/>
+            </w:pPr>
+          </w:p>
+          <w:p>
+            <w:pPr>
+              <w:cnfStyle w:val="000000000000" w:firstRow="0" w:lastRow="0" w:firstColumn="0" w:lastColumn="0" w:oddVBand="0" w:evenVBand="0" w:oddHBand="0" w:evenHBand="0" w:firstRowFirstColumn="0" w:firstRowLastColumn="0" w:lastRowFirstColumn="0" w:lastRowLastColumn="0"/>
+            </w:pPr>
+            <w:r>
+              <w:t>Android 4.0 en 4.4 onderzocht en daar mee de documentatie bijstellen.</w:t>
+            </w:r>
+          </w:p>
+        </w:tc>
+        <w:tc>
+          <w:tcPr>
+            <w:tcW w:w="851" w:type="dxa"/>
+          </w:tcPr>
+          <w:p>
+            <w:pPr>
+              <w:cnfStyle w:val="000000000000" w:firstRow="0" w:lastRow="0" w:firstColumn="0" w:lastColumn="0" w:oddVBand="0" w:evenVBand="0" w:oddHBand="0" w:evenHBand="0" w:firstRowFirstColumn="0" w:firstRowLastColumn="0" w:lastRowFirstColumn="0" w:lastRowLastColumn="0"/>
+            </w:pPr>
+            <w:r>
+              <w:t>Patrick</w:t>
+            </w:r>
+          </w:p>
+        </w:tc>
+        <w:tc>
+          <w:tcPr>
+            <w:tcW w:w="845" w:type="dxa"/>
+          </w:tcPr>
+          <w:p>
+            <w:pPr>
+              <w:cnfStyle w:val="000000000000" w:firstRow="0" w:lastRow="0" w:firstColumn="0" w:lastColumn="0" w:oddVBand="0" w:evenVBand="0" w:oddHBand="0" w:evenHBand="0" w:firstRowFirstColumn="0" w:firstRowLastColumn="0" w:lastRowFirstColumn="0" w:lastRowLastColumn="0"/>
+            </w:pPr>
+            <w:r>
+              <w:t>0.</w:t>
+            </w:r>
+            <w:r>
+              <w:t>3</w:t>
+            </w:r>
+            <w:r>
+              <w:t>.</w:t>
+            </w:r>
+            <w:r>
+              <w:t>0</w:t>
+            </w:r>
+          </w:p>
+        </w:tc>
+      </w:tr>
+      <w:tr>
+        <w:trPr>
+          <w:cnfStyle w:val="000000100000" w:firstRow="0" w:lastRow="0" w:firstColumn="0" w:lastColumn="0" w:oddVBand="0" w:evenVBand="0" w:oddHBand="1" w:evenHBand="0" w:firstRowFirstColumn="0" w:firstRowLastColumn="0" w:lastRowFirstColumn="0" w:lastRowLastColumn="0"/>
+        </w:trPr>
+        <w:tc>
+          <w:tcPr>
+            <w:cnfStyle w:val="001000000000" w:firstRow="0" w:lastRow="0" w:firstColumn="1" w:lastColumn="0" w:oddVBand="0" w:evenVBand="0" w:oddHBand="0" w:evenHBand="0" w:firstRowFirstColumn="0" w:firstRowLastColumn="0" w:lastRowFirstColumn="0" w:lastRowLastColumn="0"/>
+            <w:tcW w:w="1271" w:type="dxa"/>
+          </w:tcPr>
+          <w:p>
+            <w:r>
+              <w:t>21-09-2016</w:t>
+            </w:r>
+          </w:p>
+        </w:tc>
+        <w:tc>
+          <w:tcPr>
+            <w:tcW w:w="6095" w:type="dxa"/>
+          </w:tcPr>
+          <w:p>
+            <w:pPr>
+              <w:cnfStyle w:val="000000100000" w:firstRow="0" w:lastRow="0" w:firstColumn="0" w:lastColumn="0" w:oddVBand="0" w:evenVBand="0" w:oddHBand="1" w:evenHBand="0" w:firstRowFirstColumn="0" w:firstRowLastColumn="0" w:lastRowFirstColumn="0" w:lastRowLastColumn="0"/>
               <w:rPr>
                 <w:b/>
               </w:rPr>
             </w:pPr>
-          </w:p>
+            <w:r>
+              <w:rPr>
+                <w:b/>
+              </w:rPr>
+              <w:t>Android D</w:t>
+            </w:r>
+            <w:r>
+              <w:rPr>
+                <w:b/>
+              </w:rPr>
+              <w:t>ocumentatie</w:t>
+            </w:r>
+          </w:p>
+          <w:p>
+            <w:pPr>
+              <w:cnfStyle w:val="000000100000" w:firstRow="0" w:lastRow="0" w:firstColumn="0" w:lastColumn="0" w:oddVBand="0" w:evenVBand="0" w:oddHBand="1" w:evenHBand="0" w:firstRowFirstColumn="0" w:firstRowLastColumn="0" w:lastRowFirstColumn="0" w:lastRowLastColumn="0"/>
+            </w:pPr>
+          </w:p>
+          <w:p>
+            <w:pPr>
+              <w:cnfStyle w:val="000000100000" w:firstRow="0" w:lastRow="0" w:firstColumn="0" w:lastColumn="0" w:oddVBand="0" w:evenVBand="0" w:oddHBand="1" w:evenHBand="0" w:firstRowFirstColumn="0" w:firstRowLastColumn="0" w:lastRowFirstColumn="0" w:lastRowLastColumn="0"/>
+            </w:pPr>
+            <w:r>
+              <w:t>Android 5.0 en 6.0 onderzocht en daar mee de documentatie bijstellen.</w:t>
+            </w:r>
+          </w:p>
+        </w:tc>
+        <w:tc>
+          <w:tcPr>
+            <w:tcW w:w="851" w:type="dxa"/>
+          </w:tcPr>
+          <w:p>
+            <w:pPr>
+              <w:cnfStyle w:val="000000100000" w:firstRow="0" w:lastRow="0" w:firstColumn="0" w:lastColumn="0" w:oddVBand="0" w:evenVBand="0" w:oddHBand="1" w:evenHBand="0" w:firstRowFirstColumn="0" w:firstRowLastColumn="0" w:lastRowFirstColumn="0" w:lastRowLastColumn="0"/>
+            </w:pPr>
+            <w:r>
+              <w:t>Patrick</w:t>
+            </w:r>
+          </w:p>
+        </w:tc>
+        <w:tc>
+          <w:tcPr>
+            <w:tcW w:w="845" w:type="dxa"/>
+          </w:tcPr>
+          <w:p>
+            <w:pPr>
+              <w:cnfStyle w:val="000000100000" w:firstRow="0" w:lastRow="0" w:firstColumn="0" w:lastColumn="0" w:oddVBand="0" w:evenVBand="0" w:oddHBand="1" w:evenHBand="0" w:firstRowFirstColumn="0" w:firstRowLastColumn="0" w:lastRowFirstColumn="0" w:lastRowLastColumn="0"/>
+            </w:pPr>
+            <w:r>
+              <w:t>0.</w:t>
+            </w:r>
+            <w:r>
+              <w:t>6</w:t>
+            </w:r>
+            <w:r>
+              <w:t>.</w:t>
+            </w:r>
+            <w:r>
+              <w:t>0</w:t>
+            </w:r>
+          </w:p>
+        </w:tc>
+      </w:tr>
+      <w:tr>
+        <w:tc>
+          <w:tcPr>
+            <w:cnfStyle w:val="001000000000" w:firstRow="0" w:lastRow="0" w:firstColumn="1" w:lastColumn="0" w:oddVBand="0" w:evenVBand="0" w:oddHBand="0" w:evenHBand="0" w:firstRowFirstColumn="0" w:firstRowLastColumn="0" w:lastRowFirstColumn="0" w:lastRowLastColumn="0"/>
+            <w:tcW w:w="1271" w:type="dxa"/>
+          </w:tcPr>
+          <w:p>
+            <w:r>
+              <w:t>22-09-2016</w:t>
+            </w:r>
+          </w:p>
+        </w:tc>
+        <w:tc>
+          <w:tcPr>
+            <w:tcW w:w="6095" w:type="dxa"/>
+          </w:tcPr>
           <w:p>
             <w:pPr>
               <w:cnfStyle w:val="000000000000" w:firstRow="0" w:lastRow="0" w:firstColumn="0" w:lastColumn="0" w:oddVBand="0" w:evenVBand="0" w:oddHBand="0" w:evenHBand="0" w:firstRowFirstColumn="0" w:firstRowLastColumn="0" w:lastRowFirstColumn="0" w:lastRowLastColumn="0"/>
@@ -4974,7 +4975,35 @@
               </w:rPr>
             </w:pPr>
             <w:r>
-              <w:t>Opmaakt aangepast en de gegevens van uit het klad overzichtelijk in een tabel op een rij gezet.</w:t>
+              <w:rPr>
+                <w:b/>
+              </w:rPr>
+              <w:t>Android D</w:t>
+            </w:r>
+            <w:r>
+              <w:rPr>
+                <w:b/>
+              </w:rPr>
+              <w:t>ocumentatie</w:t>
+            </w:r>
+          </w:p>
+          <w:p>
+            <w:pPr>
+              <w:cnfStyle w:val="000000000000" w:firstRow="0" w:lastRow="0" w:firstColumn="0" w:lastColumn="0" w:oddVBand="0" w:evenVBand="0" w:oddHBand="0" w:evenHBand="0" w:firstRowFirstColumn="0" w:firstRowLastColumn="0" w:lastRowFirstColumn="0" w:lastRowLastColumn="0"/>
+            </w:pPr>
+          </w:p>
+          <w:p>
+            <w:pPr>
+              <w:cnfStyle w:val="000000000000" w:firstRow="0" w:lastRow="0" w:firstColumn="0" w:lastColumn="0" w:oddVBand="0" w:evenVBand="0" w:oddHBand="0" w:evenHBand="0" w:firstRowFirstColumn="0" w:firstRowLastColumn="0" w:lastRowFirstColumn="0" w:lastRowLastColumn="0"/>
+            </w:pPr>
+            <w:r>
+              <w:t xml:space="preserve">Android 6.0 en 7.0 onderzocht en daar mee de documentatie  </w:t>
+            </w:r>
+            <w:r>
+              <w:t>bijstellen</w:t>
+            </w:r>
+            <w:r>
+              <w:t>.</w:t>
             </w:r>
           </w:p>
         </w:tc>
@@ -5020,11 +5049,274 @@
       <w:pPr>
         <w:pStyle w:val="Kop2"/>
       </w:pPr>
-      <w:bookmarkStart w:id="2" w:name="_Toc462997779"/>
+      <w:bookmarkStart w:id="2" w:name="_Toc463377938"/>
+      <w:proofErr w:type="spellStart"/>
+      <w:r>
+        <w:t>MoSCoW</w:t>
+      </w:r>
+      <w:proofErr w:type="spellEnd"/>
+      <w:r>
+        <w:t xml:space="preserve"> Document</w:t>
+      </w:r>
+      <w:bookmarkEnd w:id="2"/>
+    </w:p>
+    <w:tbl>
+      <w:tblPr>
+        <w:tblStyle w:val="Rastertabel4-Accent5"/>
+        <w:tblW w:w="0" w:type="auto"/>
+        <w:tblLook w:val="04A0" w:firstRow="1" w:lastRow="0" w:firstColumn="1" w:lastColumn="0" w:noHBand="0" w:noVBand="1"/>
+      </w:tblPr>
+      <w:tblGrid>
+        <w:gridCol w:w="1271"/>
+        <w:gridCol w:w="6095"/>
+        <w:gridCol w:w="851"/>
+        <w:gridCol w:w="845"/>
+      </w:tblGrid>
+      <w:tr>
+        <w:trPr>
+          <w:cnfStyle w:val="100000000000" w:firstRow="1" w:lastRow="0" w:firstColumn="0" w:lastColumn="0" w:oddVBand="0" w:evenVBand="0" w:oddHBand="0" w:evenHBand="0" w:firstRowFirstColumn="0" w:firstRowLastColumn="0" w:lastRowFirstColumn="0" w:lastRowLastColumn="0"/>
+        </w:trPr>
+        <w:tc>
+          <w:tcPr>
+            <w:cnfStyle w:val="001000000000" w:firstRow="0" w:lastRow="0" w:firstColumn="1" w:lastColumn="0" w:oddVBand="0" w:evenVBand="0" w:oddHBand="0" w:evenHBand="0" w:firstRowFirstColumn="0" w:firstRowLastColumn="0" w:lastRowFirstColumn="0" w:lastRowLastColumn="0"/>
+            <w:tcW w:w="1271" w:type="dxa"/>
+          </w:tcPr>
+          <w:p>
+            <w:r>
+              <w:t>Datum</w:t>
+            </w:r>
+          </w:p>
+        </w:tc>
+        <w:tc>
+          <w:tcPr>
+            <w:tcW w:w="6095" w:type="dxa"/>
+          </w:tcPr>
+          <w:p>
+            <w:pPr>
+              <w:cnfStyle w:val="100000000000" w:firstRow="1" w:lastRow="0" w:firstColumn="0" w:lastColumn="0" w:oddVBand="0" w:evenVBand="0" w:oddHBand="0" w:evenHBand="0" w:firstRowFirstColumn="0" w:firstRowLastColumn="0" w:lastRowFirstColumn="0" w:lastRowLastColumn="0"/>
+            </w:pPr>
+            <w:r>
+              <w:t>Wat</w:t>
+            </w:r>
+          </w:p>
+        </w:tc>
+        <w:tc>
+          <w:tcPr>
+            <w:tcW w:w="851" w:type="dxa"/>
+          </w:tcPr>
+          <w:p>
+            <w:pPr>
+              <w:cnfStyle w:val="100000000000" w:firstRow="1" w:lastRow="0" w:firstColumn="0" w:lastColumn="0" w:oddVBand="0" w:evenVBand="0" w:oddHBand="0" w:evenHBand="0" w:firstRowFirstColumn="0" w:firstRowLastColumn="0" w:lastRowFirstColumn="0" w:lastRowLastColumn="0"/>
+            </w:pPr>
+            <w:r>
+              <w:t>Wie</w:t>
+            </w:r>
+          </w:p>
+        </w:tc>
+        <w:tc>
+          <w:tcPr>
+            <w:tcW w:w="845" w:type="dxa"/>
+          </w:tcPr>
+          <w:p>
+            <w:pPr>
+              <w:cnfStyle w:val="100000000000" w:firstRow="1" w:lastRow="0" w:firstColumn="0" w:lastColumn="0" w:oddVBand="0" w:evenVBand="0" w:oddHBand="0" w:evenHBand="0" w:firstRowFirstColumn="0" w:firstRowLastColumn="0" w:lastRowFirstColumn="0" w:lastRowLastColumn="0"/>
+            </w:pPr>
+            <w:r>
+              <w:t>Versie</w:t>
+            </w:r>
+          </w:p>
+        </w:tc>
+      </w:tr>
+      <w:tr>
+        <w:trPr>
+          <w:cnfStyle w:val="000000100000" w:firstRow="0" w:lastRow="0" w:firstColumn="0" w:lastColumn="0" w:oddVBand="0" w:evenVBand="0" w:oddHBand="1" w:evenHBand="0" w:firstRowFirstColumn="0" w:firstRowLastColumn="0" w:lastRowFirstColumn="0" w:lastRowLastColumn="0"/>
+        </w:trPr>
+        <w:tc>
+          <w:tcPr>
+            <w:cnfStyle w:val="001000000000" w:firstRow="0" w:lastRow="0" w:firstColumn="1" w:lastColumn="0" w:oddVBand="0" w:evenVBand="0" w:oddHBand="0" w:evenHBand="0" w:firstRowFirstColumn="0" w:firstRowLastColumn="0" w:lastRowFirstColumn="0" w:lastRowLastColumn="0"/>
+            <w:tcW w:w="1271" w:type="dxa"/>
+          </w:tcPr>
+          <w:p>
+            <w:r>
+              <w:t>23-09-2016</w:t>
+            </w:r>
+          </w:p>
+        </w:tc>
+        <w:tc>
+          <w:tcPr>
+            <w:tcW w:w="6095" w:type="dxa"/>
+          </w:tcPr>
+          <w:p>
+            <w:pPr>
+              <w:cnfStyle w:val="000000100000" w:firstRow="0" w:lastRow="0" w:firstColumn="0" w:lastColumn="0" w:oddVBand="0" w:evenVBand="0" w:oddHBand="1" w:evenHBand="0" w:firstRowFirstColumn="0" w:firstRowLastColumn="0" w:lastRowFirstColumn="0" w:lastRowLastColumn="0"/>
+              <w:rPr>
+                <w:b/>
+              </w:rPr>
+            </w:pPr>
+            <w:proofErr w:type="spellStart"/>
+            <w:r>
+              <w:rPr>
+                <w:b/>
+              </w:rPr>
+              <w:t>MoSCoW</w:t>
+            </w:r>
+            <w:proofErr w:type="spellEnd"/>
+            <w:r>
+              <w:rPr>
+                <w:b/>
+              </w:rPr>
+              <w:t xml:space="preserve"> Document</w:t>
+            </w:r>
+          </w:p>
+          <w:p>
+            <w:pPr>
+              <w:cnfStyle w:val="000000100000" w:firstRow="0" w:lastRow="0" w:firstColumn="0" w:lastColumn="0" w:oddVBand="0" w:evenVBand="0" w:oddHBand="1" w:evenHBand="0" w:firstRowFirstColumn="0" w:firstRowLastColumn="0" w:lastRowFirstColumn="0" w:lastRowLastColumn="0"/>
+              <w:rPr>
+                <w:b/>
+              </w:rPr>
+            </w:pPr>
+          </w:p>
+          <w:p>
+            <w:pPr>
+              <w:cnfStyle w:val="000000100000" w:firstRow="0" w:lastRow="0" w:firstColumn="0" w:lastColumn="0" w:oddVBand="0" w:evenVBand="0" w:oddHBand="1" w:evenHBand="0" w:firstRowFirstColumn="0" w:firstRowLastColumn="0" w:lastRowFirstColumn="0" w:lastRowLastColumn="0"/>
+            </w:pPr>
+            <w:r>
+              <w:t>Gegevens in het klad op een rij gezet voor de functionaliteit waar aan de app moet voldoen en waar hij aan mag voldoen.</w:t>
+            </w:r>
+          </w:p>
+        </w:tc>
+        <w:tc>
+          <w:tcPr>
+            <w:tcW w:w="851" w:type="dxa"/>
+          </w:tcPr>
+          <w:p>
+            <w:pPr>
+              <w:cnfStyle w:val="000000100000" w:firstRow="0" w:lastRow="0" w:firstColumn="0" w:lastColumn="0" w:oddVBand="0" w:evenVBand="0" w:oddHBand="1" w:evenHBand="0" w:firstRowFirstColumn="0" w:firstRowLastColumn="0" w:lastRowFirstColumn="0" w:lastRowLastColumn="0"/>
+            </w:pPr>
+            <w:r>
+              <w:t>Patrick</w:t>
+            </w:r>
+          </w:p>
+        </w:tc>
+        <w:tc>
+          <w:tcPr>
+            <w:tcW w:w="845" w:type="dxa"/>
+          </w:tcPr>
+          <w:p>
+            <w:pPr>
+              <w:cnfStyle w:val="000000100000" w:firstRow="0" w:lastRow="0" w:firstColumn="0" w:lastColumn="0" w:oddVBand="0" w:evenVBand="0" w:oddHBand="1" w:evenHBand="0" w:firstRowFirstColumn="0" w:firstRowLastColumn="0" w:lastRowFirstColumn="0" w:lastRowLastColumn="0"/>
+            </w:pPr>
+            <w:r>
+              <w:t>0.0.1</w:t>
+            </w:r>
+          </w:p>
+        </w:tc>
+      </w:tr>
+      <w:tr>
+        <w:tc>
+          <w:tcPr>
+            <w:cnfStyle w:val="001000000000" w:firstRow="0" w:lastRow="0" w:firstColumn="1" w:lastColumn="0" w:oddVBand="0" w:evenVBand="0" w:oddHBand="0" w:evenHBand="0" w:firstRowFirstColumn="0" w:firstRowLastColumn="0" w:lastRowFirstColumn="0" w:lastRowLastColumn="0"/>
+            <w:tcW w:w="1271" w:type="dxa"/>
+          </w:tcPr>
+          <w:p>
+            <w:r>
+              <w:t>28-09-2016</w:t>
+            </w:r>
+          </w:p>
+        </w:tc>
+        <w:tc>
+          <w:tcPr>
+            <w:tcW w:w="6095" w:type="dxa"/>
+          </w:tcPr>
+          <w:p>
+            <w:pPr>
+              <w:cnfStyle w:val="000000000000" w:firstRow="0" w:lastRow="0" w:firstColumn="0" w:lastColumn="0" w:oddVBand="0" w:evenVBand="0" w:oddHBand="0" w:evenHBand="0" w:firstRowFirstColumn="0" w:firstRowLastColumn="0" w:lastRowFirstColumn="0" w:lastRowLastColumn="0"/>
+              <w:rPr>
+                <w:b/>
+              </w:rPr>
+            </w:pPr>
+            <w:proofErr w:type="spellStart"/>
+            <w:r>
+              <w:rPr>
+                <w:b/>
+              </w:rPr>
+              <w:t>MoSCoW</w:t>
+            </w:r>
+            <w:proofErr w:type="spellEnd"/>
+            <w:r>
+              <w:rPr>
+                <w:b/>
+              </w:rPr>
+              <w:t xml:space="preserve"> Document</w:t>
+            </w:r>
+          </w:p>
+          <w:p>
+            <w:pPr>
+              <w:cnfStyle w:val="000000000000" w:firstRow="0" w:lastRow="0" w:firstColumn="0" w:lastColumn="0" w:oddVBand="0" w:evenVBand="0" w:oddHBand="0" w:evenHBand="0" w:firstRowFirstColumn="0" w:firstRowLastColumn="0" w:lastRowFirstColumn="0" w:lastRowLastColumn="0"/>
+              <w:rPr>
+                <w:b/>
+              </w:rPr>
+            </w:pPr>
+          </w:p>
+          <w:p>
+            <w:pPr>
+              <w:cnfStyle w:val="000000000000" w:firstRow="0" w:lastRow="0" w:firstColumn="0" w:lastColumn="0" w:oddVBand="0" w:evenVBand="0" w:oddHBand="0" w:evenHBand="0" w:firstRowFirstColumn="0" w:firstRowLastColumn="0" w:lastRowFirstColumn="0" w:lastRowLastColumn="0"/>
+              <w:rPr>
+                <w:b/>
+              </w:rPr>
+            </w:pPr>
+            <w:r>
+              <w:t>Opmaakt aangepast en de gegevens van uit het klad overzichtelijk in een tabel op een rij gezet.</w:t>
+            </w:r>
+          </w:p>
+        </w:tc>
+        <w:tc>
+          <w:tcPr>
+            <w:tcW w:w="851" w:type="dxa"/>
+          </w:tcPr>
+          <w:p>
+            <w:pPr>
+              <w:cnfStyle w:val="000000000000" w:firstRow="0" w:lastRow="0" w:firstColumn="0" w:lastColumn="0" w:oddVBand="0" w:evenVBand="0" w:oddHBand="0" w:evenHBand="0" w:firstRowFirstColumn="0" w:firstRowLastColumn="0" w:lastRowFirstColumn="0" w:lastRowLastColumn="0"/>
+            </w:pPr>
+            <w:r>
+              <w:t>Patrick</w:t>
+            </w:r>
+          </w:p>
+        </w:tc>
+        <w:tc>
+          <w:tcPr>
+            <w:tcW w:w="845" w:type="dxa"/>
+          </w:tcPr>
+          <w:p>
+            <w:pPr>
+              <w:cnfStyle w:val="000000000000" w:firstRow="0" w:lastRow="0" w:firstColumn="0" w:lastColumn="0" w:oddVBand="0" w:evenVBand="0" w:oddHBand="0" w:evenHBand="0" w:firstRowFirstColumn="0" w:firstRowLastColumn="0" w:lastRowFirstColumn="0" w:lastRowLastColumn="0"/>
+            </w:pPr>
+            <w:r>
+              <w:t>1.0.0</w:t>
+            </w:r>
+          </w:p>
+        </w:tc>
+      </w:tr>
+    </w:tbl>
+    <w:p>
+      <w:pPr>
+        <w:pStyle w:val="Geenafstand"/>
+      </w:pPr>
+    </w:p>
+    <w:p>
+      <w:pPr>
+        <w:pStyle w:val="Geenafstand"/>
+      </w:pPr>
+    </w:p>
+    <w:p>
+      <w:pPr>
+        <w:pStyle w:val="Kop2"/>
+      </w:pPr>
+      <w:bookmarkStart w:id="3" w:name="_Toc463377939"/>
       <w:r>
         <w:t>Conventie Rapport</w:t>
       </w:r>
-      <w:bookmarkEnd w:id="2"/>
+      <w:bookmarkEnd w:id="3"/>
     </w:p>
     <w:tbl>
       <w:tblPr>
@@ -5339,12 +5631,12 @@
       <w:pPr>
         <w:pStyle w:val="Kop2"/>
       </w:pPr>
-      <w:bookmarkStart w:id="3" w:name="_Toc462997780"/>
+      <w:bookmarkStart w:id="4" w:name="_Toc463377940"/>
       <w:r>
         <w:lastRenderedPageBreak/>
         <w:t>Design UI</w:t>
       </w:r>
-      <w:bookmarkEnd w:id="3"/>
+      <w:bookmarkEnd w:id="4"/>
     </w:p>
     <w:tbl>
       <w:tblPr>
@@ -5532,7 +5824,55 @@
               <w:cnfStyle w:val="000000000000" w:firstRow="0" w:lastRow="0" w:firstColumn="0" w:lastColumn="0" w:oddVBand="0" w:evenVBand="0" w:oddHBand="0" w:evenHBand="0" w:firstRowFirstColumn="0" w:firstRowLastColumn="0" w:lastRowFirstColumn="0" w:lastRowLastColumn="0"/>
             </w:pPr>
             <w:r>
-              <w:t>Alle designs voor de schermen: menu, favorites, recipes, save cocktail, sign up, sign in, search history, gallery en search gemaakt.</w:t>
+              <w:t xml:space="preserve">Alle designs voor de schermen: menu, </w:t>
+            </w:r>
+            <w:proofErr w:type="spellStart"/>
+            <w:r>
+              <w:t>favorites</w:t>
+            </w:r>
+            <w:proofErr w:type="spellEnd"/>
+            <w:r>
+              <w:t xml:space="preserve">, </w:t>
+            </w:r>
+            <w:proofErr w:type="spellStart"/>
+            <w:r>
+              <w:t>recipes</w:t>
+            </w:r>
+            <w:proofErr w:type="spellEnd"/>
+            <w:r>
+              <w:t xml:space="preserve">, save cocktail, </w:t>
+            </w:r>
+            <w:proofErr w:type="spellStart"/>
+            <w:r>
+              <w:t>sign</w:t>
+            </w:r>
+            <w:proofErr w:type="spellEnd"/>
+            <w:r>
+              <w:t xml:space="preserve"> up, </w:t>
+            </w:r>
+            <w:proofErr w:type="spellStart"/>
+            <w:r>
+              <w:t>sign</w:t>
+            </w:r>
+            <w:proofErr w:type="spellEnd"/>
+            <w:r>
+              <w:t xml:space="preserve"> in, search </w:t>
+            </w:r>
+            <w:proofErr w:type="spellStart"/>
+            <w:r>
+              <w:t>history</w:t>
+            </w:r>
+            <w:proofErr w:type="spellEnd"/>
+            <w:r>
+              <w:t xml:space="preserve">, </w:t>
+            </w:r>
+            <w:proofErr w:type="spellStart"/>
+            <w:r>
+              <w:t>gallery</w:t>
+            </w:r>
+            <w:proofErr w:type="spellEnd"/>
+            <w:r>
+              <w:t xml:space="preserve"> en search gemaakt.</w:t>
             </w:r>
           </w:p>
         </w:tc>
@@ -5578,12 +5918,14 @@
       <w:pPr>
         <w:pStyle w:val="Kop2"/>
       </w:pPr>
+      <w:bookmarkStart w:id="5" w:name="_Toc463377941"/>
       <w:r>
         <w:t>Databasenormalisatie</w:t>
       </w:r>
       <w:r>
         <w:t xml:space="preserve"> Document</w:t>
       </w:r>
+      <w:bookmarkEnd w:id="5"/>
     </w:p>
     <w:tbl>
       <w:tblPr>
@@ -5845,9 +6187,11 @@
       <w:pPr>
         <w:pStyle w:val="Kop2"/>
       </w:pPr>
+      <w:bookmarkStart w:id="6" w:name="_Toc463377942"/>
       <w:r>
         <w:t>Data Dictionary</w:t>
       </w:r>
+      <w:bookmarkEnd w:id="6"/>
     </w:p>
     <w:tbl>
       <w:tblPr>
@@ -6003,6 +6347,84 @@
           </w:p>
         </w:tc>
       </w:tr>
+      <w:tr>
+        <w:tc>
+          <w:tcPr>
+            <w:cnfStyle w:val="001000000000" w:firstRow="0" w:lastRow="0" w:firstColumn="1" w:lastColumn="0" w:oddVBand="0" w:evenVBand="0" w:oddHBand="0" w:evenHBand="0" w:firstRowFirstColumn="0" w:firstRowLastColumn="0" w:lastRowFirstColumn="0" w:lastRowLastColumn="0"/>
+            <w:tcW w:w="1271" w:type="dxa"/>
+          </w:tcPr>
+          <w:p>
+            <w:pPr>
+              <w:pStyle w:val="Geenafstand"/>
+            </w:pPr>
+            <w:r>
+              <w:t>04-10-2016</w:t>
+            </w:r>
+          </w:p>
+        </w:tc>
+        <w:tc>
+          <w:tcPr>
+            <w:tcW w:w="6095" w:type="dxa"/>
+          </w:tcPr>
+          <w:p>
+            <w:pPr>
+              <w:pStyle w:val="Geenafstand"/>
+              <w:cnfStyle w:val="000000000000" w:firstRow="0" w:lastRow="0" w:firstColumn="0" w:lastColumn="0" w:oddVBand="0" w:evenVBand="0" w:oddHBand="0" w:evenHBand="0" w:firstRowFirstColumn="0" w:firstRowLastColumn="0" w:lastRowFirstColumn="0" w:lastRowLastColumn="0"/>
+              <w:rPr>
+                <w:b/>
+              </w:rPr>
+            </w:pPr>
+            <w:r>
+              <w:rPr>
+                <w:b/>
+              </w:rPr>
+              <w:t>Data Dictionary</w:t>
+            </w:r>
+          </w:p>
+          <w:p>
+            <w:pPr>
+              <w:pStyle w:val="Geenafstand"/>
+              <w:cnfStyle w:val="000000000000" w:firstRow="0" w:lastRow="0" w:firstColumn="0" w:lastColumn="0" w:oddVBand="0" w:evenVBand="0" w:oddHBand="0" w:evenHBand="0" w:firstRowFirstColumn="0" w:firstRowLastColumn="0" w:lastRowFirstColumn="0" w:lastRowLastColumn="0"/>
+            </w:pPr>
+          </w:p>
+          <w:p>
+            <w:pPr>
+              <w:pStyle w:val="Geenafstand"/>
+              <w:cnfStyle w:val="000000000000" w:firstRow="0" w:lastRow="0" w:firstColumn="0" w:lastColumn="0" w:oddVBand="0" w:evenVBand="0" w:oddHBand="0" w:evenHBand="0" w:firstRowFirstColumn="0" w:firstRowLastColumn="0" w:lastRowFirstColumn="0" w:lastRowLastColumn="0"/>
+            </w:pPr>
+            <w:r>
+              <w:t>Een aantal gegevens veranderd en tabellen beter uitgelijnd.</w:t>
+            </w:r>
+          </w:p>
+        </w:tc>
+        <w:tc>
+          <w:tcPr>
+            <w:tcW w:w="851" w:type="dxa"/>
+          </w:tcPr>
+          <w:p>
+            <w:pPr>
+              <w:pStyle w:val="Geenafstand"/>
+              <w:cnfStyle w:val="000000000000" w:firstRow="0" w:lastRow="0" w:firstColumn="0" w:lastColumn="0" w:oddVBand="0" w:evenVBand="0" w:oddHBand="0" w:evenHBand="0" w:firstRowFirstColumn="0" w:firstRowLastColumn="0" w:lastRowFirstColumn="0" w:lastRowLastColumn="0"/>
+            </w:pPr>
+            <w:r>
+              <w:t>Patrick</w:t>
+            </w:r>
+          </w:p>
+        </w:tc>
+        <w:tc>
+          <w:tcPr>
+            <w:tcW w:w="845" w:type="dxa"/>
+          </w:tcPr>
+          <w:p>
+            <w:pPr>
+              <w:cnfStyle w:val="000000000000" w:firstRow="0" w:lastRow="0" w:firstColumn="0" w:lastColumn="0" w:oddVBand="0" w:evenVBand="0" w:oddHBand="0" w:evenHBand="0" w:firstRowFirstColumn="0" w:firstRowLastColumn="0" w:lastRowFirstColumn="0" w:lastRowLastColumn="0"/>
+            </w:pPr>
+            <w:r>
+              <w:t>1.1.1</w:t>
+            </w:r>
+          </w:p>
+        </w:tc>
+      </w:tr>
     </w:tbl>
     <w:p>
       <w:pPr>
@@ -6018,12 +6440,14 @@
       <w:pPr>
         <w:pStyle w:val="Kop2"/>
       </w:pPr>
+      <w:bookmarkStart w:id="7" w:name="_Toc463377943"/>
       <w:r>
         <w:t>Data</w:t>
       </w:r>
       <w:r>
         <w:t>base Onderzoek</w:t>
       </w:r>
+      <w:bookmarkEnd w:id="7"/>
     </w:p>
     <w:tbl>
       <w:tblPr>
@@ -6108,8 +6532,6 @@
             <w:r>
               <w:t>04</w:t>
             </w:r>
-            <w:bookmarkStart w:id="4" w:name="_GoBack"/>
-            <w:bookmarkEnd w:id="4"/>
             <w:r>
               <w:t>-10-2016</w:t>
             </w:r>
@@ -6152,10 +6574,19 @@
               <w:t xml:space="preserve">edetailleerde informatie over de </w:t>
             </w:r>
             <w:r>
-              <w:t xml:space="preserve">gegevens van </w:t>
-            </w:r>
-            <w:r>
-              <w:t>databases opgezocht, vergeleken en mijn conclusie getrokken van welke database ik zal gaan gebruiken</w:t>
+              <w:t>gegevens van</w:t>
+            </w:r>
+            <w:r>
+              <w:t xml:space="preserve"> verschillende</w:t>
+            </w:r>
+            <w:r>
+              <w:t xml:space="preserve"> databases opgezocht, vergeleken en mijn conclusie getrokken </w:t>
+            </w:r>
+            <w:r>
+              <w:t>over</w:t>
+            </w:r>
+            <w:r>
+              <w:t xml:space="preserve"> welke database ik zal gaan gebruiken</w:t>
             </w:r>
           </w:p>
         </w:tc>
@@ -6183,6 +6614,98 @@
             </w:pPr>
             <w:r>
               <w:t>1.0.0</w:t>
+            </w:r>
+          </w:p>
+        </w:tc>
+      </w:tr>
+      <w:tr>
+        <w:tc>
+          <w:tcPr>
+            <w:cnfStyle w:val="001000000000" w:firstRow="0" w:lastRow="0" w:firstColumn="1" w:lastColumn="0" w:oddVBand="0" w:evenVBand="0" w:oddHBand="0" w:evenHBand="0" w:firstRowFirstColumn="0" w:firstRowLastColumn="0" w:lastRowFirstColumn="0" w:lastRowLastColumn="0"/>
+            <w:tcW w:w="1271" w:type="dxa"/>
+          </w:tcPr>
+          <w:p>
+            <w:pPr>
+              <w:pStyle w:val="Geenafstand"/>
+            </w:pPr>
+            <w:r>
+              <w:t>04-10-2016</w:t>
+            </w:r>
+          </w:p>
+        </w:tc>
+        <w:tc>
+          <w:tcPr>
+            <w:tcW w:w="6095" w:type="dxa"/>
+          </w:tcPr>
+          <w:p>
+            <w:pPr>
+              <w:pStyle w:val="Geenafstand"/>
+              <w:cnfStyle w:val="000000000000" w:firstRow="0" w:lastRow="0" w:firstColumn="0" w:lastColumn="0" w:oddVBand="0" w:evenVBand="0" w:oddHBand="0" w:evenHBand="0" w:firstRowFirstColumn="0" w:firstRowLastColumn="0" w:lastRowFirstColumn="0" w:lastRowLastColumn="0"/>
+              <w:rPr>
+                <w:b/>
+              </w:rPr>
+            </w:pPr>
+            <w:r>
+              <w:rPr>
+                <w:b/>
+              </w:rPr>
+              <w:t>Database Onderzoek</w:t>
+            </w:r>
+          </w:p>
+          <w:p>
+            <w:pPr>
+              <w:pStyle w:val="Geenafstand"/>
+              <w:cnfStyle w:val="000000000000" w:firstRow="0" w:lastRow="0" w:firstColumn="0" w:lastColumn="0" w:oddVBand="0" w:evenVBand="0" w:oddHBand="0" w:evenHBand="0" w:firstRowFirstColumn="0" w:firstRowLastColumn="0" w:lastRowFirstColumn="0" w:lastRowLastColumn="0"/>
+            </w:pPr>
+          </w:p>
+          <w:p>
+            <w:pPr>
+              <w:pStyle w:val="Geenafstand"/>
+              <w:cnfStyle w:val="000000000000" w:firstRow="0" w:lastRow="0" w:firstColumn="0" w:lastColumn="0" w:oddVBand="0" w:evenVBand="0" w:oddHBand="0" w:evenHBand="0" w:firstRowFirstColumn="0" w:firstRowLastColumn="0" w:lastRowFirstColumn="0" w:lastRowLastColumn="0"/>
+            </w:pPr>
+            <w:r>
+              <w:t>I</w:t>
+            </w:r>
+            <w:r>
+              <w:t xml:space="preserve">nformatie over de </w:t>
+            </w:r>
+            <w:r>
+              <w:t xml:space="preserve">gegevens van de </w:t>
+            </w:r>
+            <w:proofErr w:type="spellStart"/>
+            <w:r>
+              <w:t>postgreSQL</w:t>
+            </w:r>
+            <w:proofErr w:type="spellEnd"/>
+            <w:r>
+              <w:t xml:space="preserve"> database opgezocht en het in het document opgenomen.</w:t>
+            </w:r>
+          </w:p>
+        </w:tc>
+        <w:tc>
+          <w:tcPr>
+            <w:tcW w:w="851" w:type="dxa"/>
+          </w:tcPr>
+          <w:p>
+            <w:pPr>
+              <w:pStyle w:val="Geenafstand"/>
+              <w:cnfStyle w:val="000000000000" w:firstRow="0" w:lastRow="0" w:firstColumn="0" w:lastColumn="0" w:oddVBand="0" w:evenVBand="0" w:oddHBand="0" w:evenHBand="0" w:firstRowFirstColumn="0" w:firstRowLastColumn="0" w:lastRowFirstColumn="0" w:lastRowLastColumn="0"/>
+            </w:pPr>
+            <w:r>
+              <w:t>Patrick</w:t>
+            </w:r>
+          </w:p>
+        </w:tc>
+        <w:tc>
+          <w:tcPr>
+            <w:tcW w:w="845" w:type="dxa"/>
+          </w:tcPr>
+          <w:p>
+            <w:pPr>
+              <w:cnfStyle w:val="000000000000" w:firstRow="0" w:lastRow="0" w:firstColumn="0" w:lastColumn="0" w:oddVBand="0" w:evenVBand="0" w:oddHBand="0" w:evenHBand="0" w:firstRowFirstColumn="0" w:firstRowLastColumn="0" w:lastRowFirstColumn="0" w:lastRowLastColumn="0"/>
+            </w:pPr>
+            <w:r>
+              <w:t>1.1.0</w:t>
             </w:r>
           </w:p>
         </w:tc>
@@ -6197,6 +6720,8 @@
       <w:pPr>
         <w:pStyle w:val="Geenafstand"/>
       </w:pPr>
+      <w:bookmarkStart w:id="8" w:name="_GoBack"/>
+      <w:bookmarkEnd w:id="8"/>
     </w:p>
     <w:sectPr>
       <w:footerReference w:type="default" r:id="rId7"/>
@@ -7229,6 +7754,19 @@
       </w:tcPr>
     </w:tblStylePr>
   </w:style>
+  <w:style w:type="paragraph" w:styleId="Inhopg2">
+    <w:name w:val="toc 2"/>
+    <w:basedOn w:val="Standaard"/>
+    <w:next w:val="Standaard"/>
+    <w:autoRedefine/>
+    <w:uiPriority w:val="39"/>
+    <w:unhideWhenUsed/>
+    <w:rsid w:val="00B64D99"/>
+    <w:pPr>
+      <w:spacing w:after="100"/>
+      <w:ind w:left="220"/>
+    </w:pPr>
+  </w:style>
 </w:styles>
 </file>
 
@@ -7498,7 +8036,7 @@
 </file>
 
 <file path=customXml/itemProps1.xml><?xml version="1.0" encoding="utf-8"?>
-<ds:datastoreItem xmlns:ds="http://schemas.openxmlformats.org/officeDocument/2006/customXml" ds:itemID="{4289B883-8305-43A4-BDF1-4B761A3E6F90}">
+<ds:datastoreItem xmlns:ds="http://schemas.openxmlformats.org/officeDocument/2006/customXml" ds:itemID="{025B1276-13B9-4E7C-A6CB-AA9FC9488312}">
   <ds:schemaRefs>
     <ds:schemaRef ds:uri="http://schemas.openxmlformats.org/officeDocument/2006/bibliography"/>
   </ds:schemaRefs>

</xml_diff>

<commit_message>
db onderzoek fouten verbeterd
</commit_message>
<xml_diff>
--- a/Documentatie/20160924_Batenburg_RevisieDocument_V1-0-0.docx
+++ b/Documentatie/20160924_Batenburg_RevisieDocument_V1-0-0.docx
@@ -6710,18 +6710,100 @@
           </w:p>
         </w:tc>
       </w:tr>
+      <w:tr>
+        <w:trPr>
+          <w:cnfStyle w:val="000000100000" w:firstRow="0" w:lastRow="0" w:firstColumn="0" w:lastColumn="0" w:oddVBand="0" w:evenVBand="0" w:oddHBand="1" w:evenHBand="0" w:firstRowFirstColumn="0" w:firstRowLastColumn="0" w:lastRowFirstColumn="0" w:lastRowLastColumn="0"/>
+        </w:trPr>
+        <w:tc>
+          <w:tcPr>
+            <w:cnfStyle w:val="001000000000" w:firstRow="0" w:lastRow="0" w:firstColumn="1" w:lastColumn="0" w:oddVBand="0" w:evenVBand="0" w:oddHBand="0" w:evenHBand="0" w:firstRowFirstColumn="0" w:firstRowLastColumn="0" w:lastRowFirstColumn="0" w:lastRowLastColumn="0"/>
+            <w:tcW w:w="1271" w:type="dxa"/>
+          </w:tcPr>
+          <w:p>
+            <w:pPr>
+              <w:pStyle w:val="Geenafstand"/>
+            </w:pPr>
+            <w:r>
+              <w:t>04-10-2016</w:t>
+            </w:r>
+          </w:p>
+        </w:tc>
+        <w:tc>
+          <w:tcPr>
+            <w:tcW w:w="6095" w:type="dxa"/>
+          </w:tcPr>
+          <w:p>
+            <w:pPr>
+              <w:pStyle w:val="Geenafstand"/>
+              <w:cnfStyle w:val="000000100000" w:firstRow="0" w:lastRow="0" w:firstColumn="0" w:lastColumn="0" w:oddVBand="0" w:evenVBand="0" w:oddHBand="1" w:evenHBand="0" w:firstRowFirstColumn="0" w:firstRowLastColumn="0" w:lastRowFirstColumn="0" w:lastRowLastColumn="0"/>
+              <w:rPr>
+                <w:b/>
+              </w:rPr>
+            </w:pPr>
+            <w:r>
+              <w:rPr>
+                <w:b/>
+              </w:rPr>
+              <w:t>Database Onderzoek</w:t>
+            </w:r>
+          </w:p>
+          <w:p>
+            <w:pPr>
+              <w:pStyle w:val="Geenafstand"/>
+              <w:cnfStyle w:val="000000100000" w:firstRow="0" w:lastRow="0" w:firstColumn="0" w:lastColumn="0" w:oddVBand="0" w:evenVBand="0" w:oddHBand="1" w:evenHBand="0" w:firstRowFirstColumn="0" w:firstRowLastColumn="0" w:lastRowFirstColumn="0" w:lastRowLastColumn="0"/>
+              <w:rPr>
+                <w:b/>
+              </w:rPr>
+            </w:pPr>
+          </w:p>
+          <w:p>
+            <w:pPr>
+              <w:pStyle w:val="Geenafstand"/>
+              <w:cnfStyle w:val="000000100000" w:firstRow="0" w:lastRow="0" w:firstColumn="0" w:lastColumn="0" w:oddVBand="0" w:evenVBand="0" w:oddHBand="1" w:evenHBand="0" w:firstRowFirstColumn="0" w:firstRowLastColumn="0" w:lastRowFirstColumn="0" w:lastRowLastColumn="0"/>
+            </w:pPr>
+            <w:r>
+              <w:t>Zinsbouw fouten en spelling fouten verbeterd.</w:t>
+            </w:r>
+          </w:p>
+        </w:tc>
+        <w:tc>
+          <w:tcPr>
+            <w:tcW w:w="851" w:type="dxa"/>
+          </w:tcPr>
+          <w:p>
+            <w:pPr>
+              <w:pStyle w:val="Geenafstand"/>
+              <w:cnfStyle w:val="000000100000" w:firstRow="0" w:lastRow="0" w:firstColumn="0" w:lastColumn="0" w:oddVBand="0" w:evenVBand="0" w:oddHBand="1" w:evenHBand="0" w:firstRowFirstColumn="0" w:firstRowLastColumn="0" w:lastRowFirstColumn="0" w:lastRowLastColumn="0"/>
+            </w:pPr>
+            <w:r>
+              <w:t>Patrick</w:t>
+            </w:r>
+          </w:p>
+        </w:tc>
+        <w:tc>
+          <w:tcPr>
+            <w:tcW w:w="845" w:type="dxa"/>
+          </w:tcPr>
+          <w:p>
+            <w:pPr>
+              <w:cnfStyle w:val="000000100000" w:firstRow="0" w:lastRow="0" w:firstColumn="0" w:lastColumn="0" w:oddVBand="0" w:evenVBand="0" w:oddHBand="1" w:evenHBand="0" w:firstRowFirstColumn="0" w:firstRowLastColumn="0" w:lastRowFirstColumn="0" w:lastRowLastColumn="0"/>
+            </w:pPr>
+            <w:r>
+              <w:t>1.1.</w:t>
+            </w:r>
+            <w:r>
+              <w:t>3</w:t>
+            </w:r>
+            <w:bookmarkStart w:id="8" w:name="_GoBack"/>
+            <w:bookmarkEnd w:id="8"/>
+          </w:p>
+        </w:tc>
+      </w:tr>
     </w:tbl>
     <w:p>
       <w:pPr>
         <w:pStyle w:val="Geenafstand"/>
       </w:pPr>
-    </w:p>
-    <w:p>
-      <w:pPr>
-        <w:pStyle w:val="Geenafstand"/>
-      </w:pPr>
-      <w:bookmarkStart w:id="8" w:name="_GoBack"/>
-      <w:bookmarkEnd w:id="8"/>
     </w:p>
     <w:sectPr>
       <w:footerReference w:type="default" r:id="rId7"/>
@@ -6791,7 +6873,7 @@
           <w:rPr>
             <w:noProof/>
           </w:rPr>
-          <w:t>2</w:t>
+          <w:t>4</w:t>
         </w:r>
         <w:r>
           <w:fldChar w:fldCharType="end"/>
@@ -8036,7 +8118,7 @@
 </file>
 
 <file path=customXml/itemProps1.xml><?xml version="1.0" encoding="utf-8"?>
-<ds:datastoreItem xmlns:ds="http://schemas.openxmlformats.org/officeDocument/2006/customXml" ds:itemID="{025B1276-13B9-4E7C-A6CB-AA9FC9488312}">
+<ds:datastoreItem xmlns:ds="http://schemas.openxmlformats.org/officeDocument/2006/customXml" ds:itemID="{17B3EAF4-815C-4054-8156-99BCA0F719B3}">
   <ds:schemaRefs>
     <ds:schemaRef ds:uri="http://schemas.openxmlformats.org/officeDocument/2006/bibliography"/>
   </ds:schemaRefs>

</xml_diff>